<commit_message>
updated css and html
</commit_message>
<xml_diff>
--- a/P4/SEO_RECOMMENDATIONS.docx
+++ b/P4/SEO_RECOMMENDATIONS.docx
@@ -2002,7 +2002,7 @@
       <w:pPr>
         <w:rPr>
           <w:rFonts w:hint="default"/>
-          <w:lang w:val="es-ES"/>
+          <w:lang w:val="it-IT"/>
         </w:rPr>
       </w:pPr>
       <w:r>
@@ -2013,6 +2013,15 @@
           <w:lang w:val="es-ES"/>
         </w:rPr>
         <w:t>I have changed the headings tags according to the recommendation and also changed the H1 text from “I’m Mike” to “I’m Mike, a freelance web designer in Atlanta”</w:t>
+      </w:r>
+      <w:r>
+        <w:rPr>
+          <w:rFonts w:hint="default"/>
+          <w:sz w:val="28"/>
+          <w:szCs w:val="28"/>
+          <w:lang w:val="it-IT"/>
+        </w:rPr>
+        <w:t>. In the contact page and h1 has been added.</w:t>
       </w:r>
       <w:bookmarkStart w:id="0" w:name="_GoBack"/>
       <w:bookmarkEnd w:id="0"/>

</xml_diff>

<commit_message>
uploading pre optmization files
</commit_message>
<xml_diff>
--- a/P4/SEO_RECOMMENDATIONS.docx
+++ b/P4/SEO_RECOMMENDATIONS.docx
@@ -1057,8 +1057,6 @@
         </w:rPr>
         <w:t>The alternative texts of the images have been changed.An alternative text missing for the logo images is added.</w:t>
       </w:r>
-      <w:bookmarkStart w:id="0" w:name="_GoBack"/>
-      <w:bookmarkEnd w:id="0"/>
     </w:p>
     <w:p>
       <w:pPr>
@@ -2438,6 +2436,26 @@
     </w:p>
     <w:p>
       <w:pPr>
+        <w:rPr>
+          <w:rFonts w:hint="default"/>
+          <w:sz w:val="28"/>
+          <w:szCs w:val="28"/>
+          <w:lang w:val="es-ES"/>
+        </w:rPr>
+      </w:pPr>
+    </w:p>
+    <w:p>
+      <w:pPr>
+        <w:rPr>
+          <w:rFonts w:hint="default"/>
+          <w:sz w:val="28"/>
+          <w:szCs w:val="28"/>
+          <w:lang w:val="es-ES"/>
+        </w:rPr>
+      </w:pPr>
+    </w:p>
+    <w:p>
+      <w:pPr>
         <w:pStyle w:val="8"/>
         <w:keepNext w:val="0"/>
         <w:keepLines w:val="0"/>
@@ -2474,6 +2492,16 @@
         </w:rPr>
         <w:t>Form elements do not have associated labels</w:t>
       </w:r>
+    </w:p>
+    <w:p>
+      <w:pPr>
+        <w:rPr>
+          <w:rFonts w:hint="default"/>
+          <w:lang w:val="es-ES"/>
+        </w:rPr>
+      </w:pPr>
+      <w:bookmarkStart w:id="0" w:name="_GoBack"/>
+      <w:bookmarkEnd w:id="0"/>
     </w:p>
     <w:p>
       <w:pPr>

</xml_diff>

<commit_message>
updating deliverables documentes and minifing style.css
</commit_message>
<xml_diff>
--- a/P4/SEO_RECOMMENDATIONS.docx
+++ b/P4/SEO_RECOMMENDATIONS.docx
@@ -125,22 +125,39 @@
         </w:rPr>
         <w:br w:type="page"/>
       </w:r>
-    </w:p>
-    <w:p>
-      <w:pPr>
-        <w:rPr>
-          <w:rFonts w:hint="default"/>
-          <w:lang w:val="it-IT"/>
-        </w:rPr>
-      </w:pPr>
-    </w:p>
-    <w:p>
-      <w:pPr>
-        <w:rPr>
-          <w:rFonts w:hint="default"/>
-          <w:lang w:val="it-IT"/>
-        </w:rPr>
-      </w:pPr>
+      <w:r>
+        <w:rPr>
+          <w:rFonts w:hint="default"/>
+          <w:lang w:val="it-IT"/>
+        </w:rPr>
+        <w:br w:type="page"/>
+      </w:r>
+    </w:p>
+    <w:p>
+      <w:pPr>
+        <w:rPr>
+          <w:rFonts w:hint="default"/>
+          <w:lang w:val="it-IT"/>
+        </w:rPr>
+      </w:pPr>
+    </w:p>
+    <w:p>
+      <w:pPr>
+        <w:pStyle w:val="2"/>
+        <w:bidi w:val="0"/>
+        <w:jc w:val="center"/>
+        <w:rPr>
+          <w:rFonts w:hint="default"/>
+          <w:lang w:val="it-IT"/>
+        </w:rPr>
+      </w:pPr>
+      <w:r>
+        <w:rPr>
+          <w:rFonts w:hint="default"/>
+          <w:lang w:val="it-IT"/>
+        </w:rPr>
+        <w:t>Recommendations</w:t>
+      </w:r>
     </w:p>
     <w:p>
       <w:pPr>
@@ -286,7 +303,7 @@
       </w:r>
       <w:r>
         <w:rPr>
-          <w:rStyle w:val="10"/>
+          <w:rStyle w:val="11"/>
           <w:rFonts w:hint="default"/>
           <w:i/>
           <w:iCs/>
@@ -439,6 +456,38 @@
       <w:r>
         <w:rPr>
           <w:rFonts w:hint="default"/>
+          <w:b/>
+          <w:bCs/>
+          <w:sz w:val="24"/>
+          <w:szCs w:val="24"/>
+          <w:lang w:val="it-IT"/>
+        </w:rPr>
+        <w:t>Act</w:t>
+      </w:r>
+      <w:r>
+        <w:rPr>
+          <w:rFonts w:hint="default"/>
+          <w:b w:val="0"/>
+          <w:bCs w:val="0"/>
+          <w:sz w:val="24"/>
+          <w:szCs w:val="24"/>
+          <w:lang w:val="it-IT"/>
+        </w:rPr>
+        <w:t>ion:</w:t>
+      </w:r>
+    </w:p>
+    <w:p>
+      <w:pPr>
+        <w:rPr>
+          <w:rFonts w:hint="default"/>
+          <w:sz w:val="24"/>
+          <w:szCs w:val="24"/>
+          <w:lang w:val="it-IT"/>
+        </w:rPr>
+      </w:pPr>
+      <w:r>
+        <w:rPr>
+          <w:rFonts w:hint="default"/>
           <w:sz w:val="24"/>
           <w:szCs w:val="24"/>
           <w:lang w:val="es-ES"/>
@@ -464,33 +513,42 @@
           <w:lang w:val="it-IT"/>
         </w:rPr>
       </w:pPr>
-    </w:p>
-    <w:p>
-      <w:pPr>
-        <w:pStyle w:val="3"/>
-        <w:bidi w:val="0"/>
-        <w:rPr>
-          <w:rFonts w:hint="default"/>
-          <w:lang w:val="it-IT"/>
-        </w:rPr>
-      </w:pPr>
-      <w:r>
-        <w:rPr>
-          <w:rFonts w:hint="default"/>
-          <w:lang w:val="it-IT"/>
-        </w:rPr>
-        <w:t>Set relevant meta-description</w:t>
-      </w:r>
-    </w:p>
-    <w:p>
-      <w:pPr>
+      <w:r>
         <w:rPr>
           <w:rFonts w:hint="default"/>
           <w:sz w:val="28"/>
           <w:szCs w:val="28"/>
           <w:lang w:val="it-IT"/>
         </w:rPr>
-      </w:pPr>
+        <w:br w:type="page"/>
+      </w:r>
+    </w:p>
+    <w:p>
+      <w:pPr>
+        <w:rPr>
+          <w:rFonts w:hint="default"/>
+          <w:sz w:val="28"/>
+          <w:szCs w:val="28"/>
+          <w:lang w:val="it-IT"/>
+        </w:rPr>
+      </w:pPr>
+    </w:p>
+    <w:p>
+      <w:pPr>
+        <w:pStyle w:val="3"/>
+        <w:bidi w:val="0"/>
+        <w:rPr>
+          <w:rFonts w:hint="default"/>
+          <w:lang w:val="it-IT"/>
+        </w:rPr>
+      </w:pPr>
+      <w:r>
+        <w:rPr>
+          <w:rFonts w:hint="default"/>
+          <w:lang w:val="it-IT"/>
+        </w:rPr>
+        <w:t>Set relevant meta-description</w:t>
+      </w:r>
     </w:p>
     <w:p>
       <w:pPr>
@@ -597,7 +655,7 @@
       </w:r>
       <w:r>
         <w:rPr>
-          <w:rStyle w:val="10"/>
+          <w:rStyle w:val="11"/>
           <w:rFonts w:hint="default"/>
           <w:i/>
           <w:iCs/>
@@ -628,6 +686,29 @@
           <w:lang w:val="it-IT"/>
         </w:rPr>
       </w:pPr>
+    </w:p>
+    <w:p>
+      <w:pPr>
+        <w:rPr>
+          <w:rFonts w:hint="default"/>
+          <w:b/>
+          <w:bCs/>
+          <w:sz w:val="24"/>
+          <w:szCs w:val="24"/>
+          <w:lang w:val="it-IT"/>
+        </w:rPr>
+      </w:pPr>
+      <w:r>
+        <w:rPr>
+          <w:rFonts w:hint="default"/>
+          <w:b/>
+          <w:bCs/>
+          <w:sz w:val="24"/>
+          <w:szCs w:val="24"/>
+          <w:lang w:val="it-IT"/>
+        </w:rPr>
+        <w:t>Action:</w:t>
+      </w:r>
     </w:p>
     <w:p>
       <w:pPr>
@@ -817,6 +898,56 @@
     </w:p>
     <w:p>
       <w:pPr>
+        <w:bidi w:val="0"/>
+        <w:rPr>
+          <w:rFonts w:hint="default"/>
+          <w:b/>
+          <w:bCs/>
+          <w:lang w:val="it-IT"/>
+        </w:rPr>
+      </w:pPr>
+      <w:r>
+        <w:rPr>
+          <w:rFonts w:hint="default"/>
+          <w:b/>
+          <w:bCs/>
+          <w:lang w:val="it-IT"/>
+        </w:rPr>
+        <w:t>Action:</w:t>
+      </w:r>
+    </w:p>
+    <w:p>
+      <w:pPr>
+        <w:rPr>
+          <w:rFonts w:hint="default"/>
+          <w:lang w:val="it-IT"/>
+        </w:rPr>
+      </w:pPr>
+      <w:r>
+        <w:rPr>
+          <w:rFonts w:hint="default"/>
+          <w:lang w:val="it-IT"/>
+        </w:rPr>
+        <w:t>The meta keyword is removed from your pages.</w:t>
+      </w:r>
+      <w:r>
+        <w:rPr>
+          <w:rFonts w:hint="default"/>
+          <w:lang w:val="it-IT"/>
+        </w:rPr>
+        <w:br w:type="page"/>
+      </w:r>
+    </w:p>
+    <w:p>
+      <w:pPr>
+        <w:rPr>
+          <w:rFonts w:hint="default"/>
+          <w:lang w:val="it-IT"/>
+        </w:rPr>
+      </w:pPr>
+    </w:p>
+    <w:p>
+      <w:pPr>
         <w:pStyle w:val="3"/>
         <w:bidi w:val="0"/>
         <w:rPr>
@@ -829,7 +960,7 @@
           <w:rFonts w:hint="default"/>
           <w:lang w:val="it-IT"/>
         </w:rPr>
-        <w:t>Replace actual alt=”” text of images with a less spammy text</w:t>
+        <w:t>Replace current alt=”” text of images with a less spammy text</w:t>
       </w:r>
     </w:p>
     <w:p>
@@ -909,7 +1040,7 @@
       </w:r>
       <w:r>
         <w:rPr>
-          <w:rStyle w:val="10"/>
+          <w:rStyle w:val="11"/>
           <w:rFonts w:hint="default"/>
           <w:sz w:val="24"/>
           <w:szCs w:val="24"/>
@@ -1043,6 +1174,29 @@
       <w:pPr>
         <w:rPr>
           <w:rFonts w:hint="default"/>
+          <w:b/>
+          <w:bCs/>
+          <w:sz w:val="24"/>
+          <w:szCs w:val="24"/>
+          <w:lang w:val="it-IT"/>
+        </w:rPr>
+      </w:pPr>
+      <w:r>
+        <w:rPr>
+          <w:rFonts w:hint="default"/>
+          <w:b/>
+          <w:bCs/>
+          <w:sz w:val="24"/>
+          <w:szCs w:val="24"/>
+          <w:lang w:val="it-IT"/>
+        </w:rPr>
+        <w:t>Action:</w:t>
+      </w:r>
+    </w:p>
+    <w:p>
+      <w:pPr>
+        <w:rPr>
+          <w:rFonts w:hint="default"/>
           <w:sz w:val="24"/>
           <w:szCs w:val="24"/>
           <w:lang w:val="it-IT"/>
@@ -1060,6 +1214,21 @@
     </w:p>
     <w:p>
       <w:pPr>
+        <w:rPr>
+          <w:rFonts w:hint="default"/>
+          <w:lang w:val="it-IT"/>
+        </w:rPr>
+      </w:pPr>
+      <w:r>
+        <w:rPr>
+          <w:rFonts w:hint="default"/>
+          <w:lang w:val="it-IT"/>
+        </w:rPr>
+        <w:br w:type="page"/>
+      </w:r>
+    </w:p>
+    <w:p>
+      <w:pPr>
         <w:pStyle w:val="3"/>
         <w:bidi w:val="0"/>
         <w:rPr>
@@ -1067,16 +1236,11 @@
           <w:lang w:val="it-IT"/>
         </w:rPr>
       </w:pPr>
-      <w:r>
-        <w:rPr>
-          <w:rFonts w:hint="default"/>
-          <w:lang w:val="it-IT"/>
-        </w:rPr>
-        <w:t>Optimize image size, weight and format</w:t>
-      </w:r>
-    </w:p>
-    <w:p>
-      <w:pPr>
+    </w:p>
+    <w:p>
+      <w:pPr>
+        <w:pStyle w:val="3"/>
+        <w:bidi w:val="0"/>
         <w:rPr>
           <w:rFonts w:hint="default"/>
           <w:sz w:val="28"/>
@@ -1084,6 +1248,58 @@
           <w:lang w:val="it-IT"/>
         </w:rPr>
       </w:pPr>
+      <w:r>
+        <w:rPr>
+          <w:rFonts w:hint="default"/>
+          <w:lang w:val="it-IT"/>
+        </w:rPr>
+        <w:t>Optimize image size, weight and format</w:t>
+      </w:r>
+    </w:p>
+    <w:p>
+      <w:pPr>
+        <w:bidi w:val="0"/>
+        <w:rPr>
+          <w:rFonts w:hint="default"/>
+          <w:lang w:val="it-IT"/>
+        </w:rPr>
+      </w:pPr>
+      <w:r>
+        <w:rPr>
+          <w:rFonts w:hint="default"/>
+          <w:lang w:val="it-IT"/>
+        </w:rPr>
+        <w:t>Pagespeed is a ranking factor for mobile websites. Using images that are too large for the viewports, too heavy, or in a non optimized format results in an increase of the website loading time.</w:t>
+      </w:r>
+    </w:p>
+    <w:p>
+      <w:pPr>
+        <w:bidi w:val="0"/>
+        <w:rPr>
+          <w:rFonts w:hint="default"/>
+          <w:lang w:val="it-IT"/>
+        </w:rPr>
+      </w:pPr>
+    </w:p>
+    <w:p>
+      <w:pPr>
+        <w:bidi w:val="0"/>
+        <w:rPr>
+          <w:rFonts w:hint="default"/>
+          <w:i/>
+          <w:iCs/>
+          <w:lang w:val="it-IT"/>
+        </w:rPr>
+      </w:pPr>
+      <w:r>
+        <w:rPr>
+          <w:rFonts w:hint="default"/>
+          <w:i/>
+          <w:iCs/>
+          <w:lang w:val="it-IT"/>
+        </w:rPr>
+        <w:t>Reference: https://developers.google.com/web/fundamentals/performance/optimizing-content-efficiency/image-optimization</w:t>
+      </w:r>
     </w:p>
     <w:p>
       <w:pPr>
@@ -1094,40 +1310,18 @@
           <w:lang w:val="it-IT"/>
         </w:rPr>
       </w:pPr>
-      <w:r>
-        <w:rPr>
-          <w:rFonts w:hint="default"/>
-          <w:sz w:val="28"/>
-          <w:szCs w:val="28"/>
-          <w:lang w:val="it-IT"/>
-        </w:rPr>
-        <w:t>Pagespeed is a ranking factor for mobile websites. Using images that are too large for the viewports, too heavy, or in a non optimized format results in an increase of the website loading time.</w:t>
-      </w:r>
-    </w:p>
-    <w:p>
-      <w:pPr>
-        <w:rPr>
-          <w:rFonts w:hint="default"/>
-          <w:sz w:val="28"/>
-          <w:szCs w:val="28"/>
-          <w:lang w:val="it-IT"/>
-        </w:rPr>
-      </w:pPr>
-    </w:p>
-    <w:p>
-      <w:pPr>
-        <w:rPr>
-          <w:rFonts w:hint="default"/>
-          <w:sz w:val="28"/>
-          <w:szCs w:val="28"/>
-          <w:lang w:val="it-IT"/>
-        </w:rPr>
-      </w:pPr>
-      <w:r>
-        <w:rPr>
-          <w:rFonts w:hint="default"/>
-          <w:sz w:val="28"/>
-          <w:szCs w:val="28"/>
+    </w:p>
+    <w:p>
+      <w:pPr>
+        <w:bidi w:val="0"/>
+        <w:rPr>
+          <w:rFonts w:hint="default"/>
+          <w:lang w:val="it-IT"/>
+        </w:rPr>
+      </w:pPr>
+      <w:r>
+        <w:rPr>
+          <w:rFonts w:hint="default"/>
           <w:lang w:val="it-IT"/>
         </w:rPr>
         <w:t>As you can see in the following image:</w:t>
@@ -1219,81 +1413,109 @@
       <w:pPr>
         <w:rPr>
           <w:rFonts w:hint="default"/>
-          <w:sz w:val="28"/>
+          <w:b/>
+          <w:bCs/>
+          <w:sz w:val="24"/>
+          <w:szCs w:val="24"/>
+          <w:lang w:val="it-IT"/>
+        </w:rPr>
+      </w:pPr>
+      <w:r>
+        <w:rPr>
+          <w:rFonts w:hint="default"/>
+          <w:b/>
+          <w:bCs/>
+          <w:sz w:val="24"/>
+          <w:szCs w:val="24"/>
+          <w:lang w:val="it-IT"/>
+        </w:rPr>
+        <w:t>Action:</w:t>
+      </w:r>
+    </w:p>
+    <w:p>
+      <w:pPr>
+        <w:bidi w:val="0"/>
+        <w:rPr>
+          <w:rFonts w:hint="default"/>
+          <w:lang w:val="it-IT"/>
+        </w:rPr>
+      </w:pPr>
+      <w:r>
+        <w:rPr>
+          <w:rFonts w:hint="default"/>
+          <w:lang w:val="it-IT"/>
+        </w:rPr>
+        <w:t>We have optimized the images size, weight and format in order to reduce the loading time of your website.</w:t>
+      </w:r>
+    </w:p>
+    <w:p>
+      <w:pPr>
+        <w:rPr>
+          <w:rFonts w:hint="default"/>
+          <w:lang w:val="it-IT"/>
+        </w:rPr>
+      </w:pPr>
+      <w:r>
+        <w:rPr>
+          <w:rFonts w:hint="default"/>
+          <w:lang w:val="it-IT"/>
+        </w:rPr>
+        <w:br w:type="page"/>
+      </w:r>
+    </w:p>
+    <w:p>
+      <w:pPr>
+        <w:pStyle w:val="3"/>
+        <w:bidi w:val="0"/>
+        <w:rPr>
+          <w:rFonts w:hint="default"/>
+          <w:lang w:val="it-IT"/>
+        </w:rPr>
+      </w:pPr>
+    </w:p>
+    <w:p>
+      <w:pPr>
+        <w:pStyle w:val="3"/>
+        <w:bidi w:val="0"/>
+        <w:rPr>
+          <w:rFonts w:hint="default"/>
+          <w:lang w:val="it-IT"/>
+        </w:rPr>
+      </w:pPr>
+      <w:r>
+        <w:rPr>
+          <w:rFonts w:hint="default"/>
+          <w:lang w:val="it-IT"/>
+        </w:rPr>
+        <w:t>Minify JS and CSS</w:t>
+      </w:r>
+    </w:p>
+    <w:p>
+      <w:pPr>
+        <w:bidi w:val="0"/>
+        <w:rPr>
+          <w:rFonts w:hint="default"/>
+          <w:lang w:val="it-IT"/>
+        </w:rPr>
+      </w:pPr>
+      <w:r>
+        <w:rPr>
+          <w:rFonts w:hint="default"/>
           <w:szCs w:val="28"/>
           <w:lang w:val="it-IT"/>
         </w:rPr>
-      </w:pPr>
-      <w:r>
-        <w:rPr>
-          <w:rFonts w:hint="default"/>
-          <w:sz w:val="28"/>
-          <w:szCs w:val="28"/>
-          <w:lang w:val="it-IT"/>
-        </w:rPr>
-        <w:t>We have optimized the images size, weight and format in order to reduce the loading time of your website.</w:t>
-      </w:r>
-    </w:p>
-    <w:p>
-      <w:pPr>
-        <w:rPr>
-          <w:rFonts w:hint="default"/>
-          <w:sz w:val="28"/>
-          <w:szCs w:val="28"/>
-          <w:lang w:val="it-IT"/>
-        </w:rPr>
-      </w:pPr>
-    </w:p>
-    <w:p>
-      <w:pPr>
-        <w:pStyle w:val="3"/>
-        <w:bidi w:val="0"/>
-        <w:rPr>
-          <w:rFonts w:hint="default"/>
-          <w:lang w:val="it-IT"/>
-        </w:rPr>
-      </w:pPr>
-    </w:p>
-    <w:p>
-      <w:pPr>
-        <w:pStyle w:val="3"/>
-        <w:bidi w:val="0"/>
-        <w:rPr>
-          <w:rFonts w:hint="default"/>
-          <w:lang w:val="it-IT"/>
-        </w:rPr>
-      </w:pPr>
-      <w:r>
-        <w:rPr>
-          <w:rFonts w:hint="default"/>
-          <w:lang w:val="it-IT"/>
-        </w:rPr>
-        <w:t>Minify JS and CSS</w:t>
-      </w:r>
-    </w:p>
-    <w:p>
-      <w:pPr>
-        <w:rPr>
-          <w:rFonts w:hint="default"/>
-          <w:sz w:val="28"/>
-          <w:szCs w:val="28"/>
-          <w:lang w:val="it-IT"/>
-        </w:rPr>
-      </w:pPr>
-      <w:r>
-        <w:rPr>
-          <w:rFonts w:hint="default"/>
-          <w:sz w:val="28"/>
-          <w:szCs w:val="28"/>
-          <w:lang w:val="it-IT"/>
-        </w:rPr>
-        <w:t xml:space="preserve">Minifying CSS </w:t>
-      </w:r>
-      <w:r>
-        <w:rPr>
-          <w:rFonts w:hint="default"/>
-          <w:sz w:val="28"/>
-          <w:szCs w:val="28"/>
+        <w:t>M</w:t>
+      </w:r>
+      <w:r>
+        <w:rPr>
+          <w:rFonts w:hint="default"/>
+          <w:lang w:val="it-IT"/>
+        </w:rPr>
+        <w:t xml:space="preserve">inifying CSS </w:t>
+      </w:r>
+      <w:r>
+        <w:rPr>
+          <w:rFonts w:hint="default"/>
           <w:lang w:val="es-ES"/>
         </w:rPr>
         <w:t xml:space="preserve">and JS </w:t>
@@ -1301,37 +1523,62 @@
       <w:r>
         <w:rPr>
           <w:rFonts w:hint="default"/>
-          <w:sz w:val="28"/>
-          <w:szCs w:val="28"/>
-          <w:lang w:val="it-IT"/>
-        </w:rPr>
-        <w:t>files can improve your page load performance. CSS files are often larger than they need to be</w:t>
-      </w:r>
-    </w:p>
-    <w:p>
-      <w:pPr>
-        <w:rPr>
-          <w:rFonts w:hint="default"/>
-          <w:sz w:val="28"/>
-          <w:szCs w:val="28"/>
-          <w:lang w:val="it-IT"/>
-        </w:rPr>
-      </w:pPr>
-    </w:p>
-    <w:p>
-      <w:pPr>
-        <w:rPr>
-          <w:rFonts w:hint="default"/>
-          <w:sz w:val="28"/>
-          <w:szCs w:val="28"/>
-          <w:lang w:val="es-ES"/>
-        </w:rPr>
-      </w:pPr>
-      <w:r>
-        <w:rPr>
-          <w:rFonts w:hint="default"/>
-          <w:sz w:val="28"/>
-          <w:szCs w:val="28"/>
+          <w:lang w:val="it-IT"/>
+        </w:rPr>
+        <w:t>files can improve your page load performance. CSS files are often larger than they need to be.</w:t>
+      </w:r>
+    </w:p>
+    <w:p>
+      <w:pPr>
+        <w:bidi w:val="0"/>
+        <w:rPr>
+          <w:rFonts w:hint="default"/>
+          <w:lang w:val="it-IT"/>
+        </w:rPr>
+      </w:pPr>
+    </w:p>
+    <w:p>
+      <w:pPr>
+        <w:bidi w:val="0"/>
+        <w:rPr>
+          <w:rFonts w:hint="default"/>
+          <w:i/>
+          <w:iCs/>
+          <w:lang w:val="it-IT"/>
+        </w:rPr>
+      </w:pPr>
+      <w:r>
+        <w:rPr>
+          <w:rFonts w:hint="default"/>
+          <w:i/>
+          <w:iCs/>
+          <w:lang w:val="it-IT"/>
+        </w:rPr>
+        <w:t>Reference: https://developers.google.com/web/fundamentals/performance/optimizing-content-efficiency/optimize-encoding-and-transfer</w:t>
+      </w:r>
+    </w:p>
+    <w:p>
+      <w:pPr>
+        <w:bidi w:val="0"/>
+        <w:rPr>
+          <w:rFonts w:hint="default"/>
+          <w:i/>
+          <w:iCs/>
+          <w:lang w:val="it-IT"/>
+        </w:rPr>
+      </w:pPr>
+    </w:p>
+    <w:p>
+      <w:pPr>
+        <w:bidi w:val="0"/>
+        <w:rPr>
+          <w:rFonts w:hint="default"/>
+          <w:lang w:val="es-ES"/>
+        </w:rPr>
+      </w:pPr>
+      <w:r>
+        <w:rPr>
+          <w:rFonts w:hint="default"/>
           <w:lang w:val="es-ES"/>
         </w:rPr>
         <w:t>According to Lightouse plugin, on your website JS files can be minified in order to achieve a better loading experience:</w:t>
@@ -1339,28 +1586,24 @@
     </w:p>
     <w:p>
       <w:pPr>
-        <w:rPr>
-          <w:rFonts w:hint="default"/>
-          <w:sz w:val="28"/>
-          <w:szCs w:val="28"/>
-          <w:lang w:val="es-ES"/>
-        </w:rPr>
-      </w:pPr>
-    </w:p>
-    <w:p>
-      <w:pPr>
-        <w:rPr>
-          <w:rFonts w:hint="default"/>
-          <w:sz w:val="28"/>
-          <w:szCs w:val="28"/>
-          <w:lang w:val="es-ES"/>
-        </w:rPr>
-      </w:pPr>
-      <w:r>
-        <w:rPr>
-          <w:rFonts w:hint="default"/>
-          <w:sz w:val="28"/>
-          <w:szCs w:val="28"/>
+        <w:bidi w:val="0"/>
+        <w:rPr>
+          <w:rFonts w:hint="default"/>
+          <w:lang w:val="es-ES"/>
+        </w:rPr>
+      </w:pPr>
+    </w:p>
+    <w:p>
+      <w:pPr>
+        <w:bidi w:val="0"/>
+        <w:rPr>
+          <w:rFonts w:hint="default"/>
+          <w:lang w:val="es-ES"/>
+        </w:rPr>
+      </w:pPr>
+      <w:r>
+        <w:rPr>
+          <w:rFonts w:hint="default"/>
           <w:lang w:val="es-ES"/>
         </w:rPr>
         <w:drawing>
@@ -1411,46 +1654,92 @@
     </w:p>
     <w:p>
       <w:pPr>
-        <w:rPr>
-          <w:rFonts w:hint="default"/>
-          <w:sz w:val="28"/>
-          <w:szCs w:val="28"/>
-          <w:lang w:val="es-ES"/>
-        </w:rPr>
-      </w:pPr>
-    </w:p>
-    <w:p>
-      <w:pPr>
-        <w:rPr>
-          <w:rFonts w:hint="default"/>
-          <w:sz w:val="28"/>
-          <w:szCs w:val="28"/>
-          <w:lang w:val="es-ES"/>
-        </w:rPr>
-      </w:pPr>
-      <w:r>
-        <w:rPr>
-          <w:rFonts w:hint="default"/>
-          <w:sz w:val="28"/>
-          <w:szCs w:val="28"/>
-          <w:lang w:val="es-ES"/>
-        </w:rPr>
-        <w:t xml:space="preserve">I have minified CSS and JS </w:t>
-      </w:r>
-    </w:p>
-    <w:p>
-      <w:pPr>
-        <w:rPr>
-          <w:rFonts w:hint="default"/>
-          <w:sz w:val="28"/>
-          <w:szCs w:val="28"/>
-          <w:lang w:val="it-IT"/>
-        </w:rPr>
-      </w:pPr>
-    </w:p>
-    <w:p>
-      <w:pPr>
-        <w:pStyle w:val="5"/>
+        <w:bidi w:val="0"/>
+        <w:rPr>
+          <w:rFonts w:hint="default"/>
+          <w:lang w:val="es-ES"/>
+        </w:rPr>
+      </w:pPr>
+    </w:p>
+    <w:p>
+      <w:pPr>
+        <w:bidi w:val="0"/>
+        <w:rPr>
+          <w:rFonts w:hint="default"/>
+          <w:b/>
+          <w:bCs/>
+          <w:lang w:val="it-IT"/>
+        </w:rPr>
+      </w:pPr>
+      <w:r>
+        <w:rPr>
+          <w:rFonts w:hint="default"/>
+          <w:b/>
+          <w:bCs/>
+          <w:lang w:val="it-IT"/>
+        </w:rPr>
+        <w:t>Action:</w:t>
+      </w:r>
+    </w:p>
+    <w:p>
+      <w:pPr>
+        <w:bidi w:val="0"/>
+        <w:rPr>
+          <w:rFonts w:hint="default"/>
+          <w:lang w:val="it-IT"/>
+        </w:rPr>
+      </w:pPr>
+      <w:r>
+        <w:rPr>
+          <w:rFonts w:hint="default"/>
+          <w:lang w:val="es-ES"/>
+        </w:rPr>
+        <w:t xml:space="preserve">CSS and JS </w:t>
+      </w:r>
+      <w:r>
+        <w:rPr>
+          <w:rFonts w:hint="default"/>
+          <w:lang w:val="it-IT"/>
+        </w:rPr>
+        <w:t>files has been minified.</w:t>
+      </w:r>
+    </w:p>
+    <w:p>
+      <w:pPr>
+        <w:bidi w:val="0"/>
+        <w:rPr>
+          <w:rFonts w:hint="default"/>
+          <w:lang w:val="it-IT"/>
+        </w:rPr>
+      </w:pPr>
+    </w:p>
+    <w:p>
+      <w:pPr>
+        <w:rPr>
+          <w:rFonts w:hint="default"/>
+          <w:lang w:val="it-IT"/>
+        </w:rPr>
+      </w:pPr>
+      <w:r>
+        <w:rPr>
+          <w:rFonts w:hint="default"/>
+          <w:lang w:val="it-IT"/>
+        </w:rPr>
+        <w:br w:type="page"/>
+      </w:r>
+    </w:p>
+    <w:p>
+      <w:pPr>
+        <w:bidi w:val="0"/>
+        <w:rPr>
+          <w:rFonts w:hint="default"/>
+          <w:lang w:val="it-IT"/>
+        </w:rPr>
+      </w:pPr>
+    </w:p>
+    <w:p>
+      <w:pPr>
+        <w:pStyle w:val="3"/>
         <w:bidi w:val="0"/>
         <w:rPr>
           <w:rFonts w:hint="default"/>
@@ -1467,18 +1756,15 @@
     </w:p>
     <w:p>
       <w:pPr>
-        <w:rPr>
-          <w:rFonts w:hint="default"/>
-          <w:sz w:val="28"/>
-          <w:szCs w:val="28"/>
-          <w:lang w:val="es-ES"/>
-        </w:rPr>
-      </w:pPr>
-      <w:r>
-        <w:rPr>
-          <w:rFonts w:hint="default"/>
-          <w:sz w:val="28"/>
-          <w:szCs w:val="28"/>
+        <w:bidi w:val="0"/>
+        <w:rPr>
+          <w:rFonts w:hint="default"/>
+          <w:lang w:val="es-ES"/>
+        </w:rPr>
+      </w:pPr>
+      <w:r>
+        <w:rPr>
+          <w:rFonts w:hint="default"/>
           <w:lang w:val="es-ES"/>
         </w:rPr>
         <w:t>Resources are blocking the first paint of your page. Not every JS and CSS is really needed for the first paint of the page and for the content above the folder:</w:t>
@@ -1486,10 +1772,9 @@
     </w:p>
     <w:p>
       <w:pPr>
-        <w:rPr>
-          <w:rFonts w:hint="default"/>
-          <w:sz w:val="28"/>
-          <w:szCs w:val="28"/>
+        <w:bidi w:val="0"/>
+        <w:rPr>
+          <w:rFonts w:hint="default"/>
           <w:lang w:val="es-ES"/>
         </w:rPr>
       </w:pPr>
@@ -1558,32 +1843,67 @@
     </w:p>
     <w:p>
       <w:pPr>
-        <w:rPr>
-          <w:rFonts w:hint="default"/>
-          <w:sz w:val="28"/>
-          <w:szCs w:val="28"/>
-          <w:lang w:val="es-ES"/>
-        </w:rPr>
-      </w:pPr>
-      <w:r>
-        <w:rPr>
-          <w:rFonts w:hint="default"/>
-          <w:sz w:val="28"/>
-          <w:szCs w:val="28"/>
-          <w:lang w:val="es-ES"/>
-        </w:rPr>
-        <w:t>Since this webpage isn’t using JS for the above the fold content I have moved the scripts and the footer block.</w:t>
-      </w:r>
-    </w:p>
-    <w:p>
-      <w:pPr>
-        <w:rPr>
-          <w:rFonts w:hint="default"/>
-          <w:sz w:val="28"/>
-          <w:szCs w:val="28"/>
-          <w:lang w:val="es-ES"/>
-        </w:rPr>
-      </w:pPr>
+        <w:bidi w:val="0"/>
+        <w:rPr>
+          <w:rFonts w:hint="default"/>
+          <w:b/>
+          <w:bCs/>
+          <w:lang w:val="it-IT"/>
+        </w:rPr>
+      </w:pPr>
+      <w:r>
+        <w:rPr>
+          <w:rFonts w:hint="default"/>
+          <w:b/>
+          <w:bCs/>
+          <w:lang w:val="it-IT"/>
+        </w:rPr>
+        <w:t>Action:</w:t>
+      </w:r>
+    </w:p>
+    <w:p>
+      <w:pPr>
+        <w:bidi w:val="0"/>
+        <w:rPr>
+          <w:rFonts w:hint="default"/>
+          <w:lang w:val="es-ES"/>
+        </w:rPr>
+      </w:pPr>
+      <w:r>
+        <w:rPr>
+          <w:rFonts w:hint="default"/>
+          <w:lang w:val="es-ES"/>
+        </w:rPr>
+        <w:t xml:space="preserve">Since this webpage isn’t using JS for the above the fold content I have moved the scripts </w:t>
+      </w:r>
+      <w:r>
+        <w:rPr>
+          <w:rFonts w:hint="default"/>
+          <w:lang w:val="it-IT"/>
+        </w:rPr>
+        <w:t xml:space="preserve">at the beginning of </w:t>
+      </w:r>
+      <w:r>
+        <w:rPr>
+          <w:rFonts w:hint="default"/>
+          <w:lang w:val="es-ES"/>
+        </w:rPr>
+        <w:t>footer</w:t>
+      </w:r>
+      <w:r>
+        <w:rPr>
+          <w:rFonts w:hint="default"/>
+          <w:lang w:val="it-IT"/>
+        </w:rPr>
+        <w:t>’</w:t>
+      </w:r>
+      <w:r>
+        <w:rPr>
+          <w:rFonts w:hint="default"/>
+          <w:lang w:val="es-ES"/>
+        </w:rPr>
+        <w:t xml:space="preserve"> block.</w:t>
+      </w:r>
     </w:p>
     <w:p>
       <w:pPr>
@@ -1611,35 +1931,25 @@
     </w:p>
     <w:p>
       <w:pPr>
-        <w:rPr>
-          <w:rFonts w:hint="default"/>
-          <w:sz w:val="28"/>
-          <w:szCs w:val="28"/>
-          <w:lang w:val="es-ES"/>
-        </w:rPr>
-      </w:pPr>
-      <w:r>
-        <w:rPr>
-          <w:rFonts w:hint="default"/>
-          <w:sz w:val="28"/>
-          <w:szCs w:val="28"/>
+        <w:bidi w:val="0"/>
+        <w:rPr>
+          <w:rFonts w:hint="default"/>
+          <w:lang w:val="es-ES"/>
+        </w:rPr>
+      </w:pPr>
+      <w:r>
+        <w:rPr>
+          <w:rFonts w:hint="default"/>
           <w:lang w:val="es-ES"/>
         </w:rPr>
         <w:t xml:space="preserve">Presenting different information to users and crawlers </w:t>
       </w:r>
       <w:r>
-        <w:rPr>
-          <w:rFonts w:ascii="SimSun" w:hAnsi="SimSun" w:eastAsia="SimSun" w:cs="SimSun"/>
-          <w:sz w:val="24"/>
-          <w:szCs w:val="24"/>
-        </w:rPr>
         <w:t>i</w:t>
       </w:r>
       <w:r>
         <w:rPr>
           <w:rFonts w:hint="default"/>
-          <w:sz w:val="28"/>
-          <w:szCs w:val="28"/>
           <w:lang w:val="es-ES"/>
         </w:rPr>
         <w:t xml:space="preserve">s considered a violation of Google’s </w:t>
@@ -1647,8 +1957,6 @@
       <w:r>
         <w:rPr>
           <w:rFonts w:hint="default"/>
-          <w:sz w:val="28"/>
-          <w:szCs w:val="28"/>
           <w:lang w:val="es-ES"/>
         </w:rPr>
         <w:fldChar w:fldCharType="begin"/>
@@ -1656,8 +1964,6 @@
       <w:r>
         <w:rPr>
           <w:rFonts w:hint="default"/>
-          <w:sz w:val="28"/>
-          <w:szCs w:val="28"/>
           <w:lang w:val="es-ES"/>
         </w:rPr>
         <w:instrText xml:space="preserve"> HYPERLINK "https://support.google.com/webmasters/answer/answer.py?answer=35769" </w:instrText>
@@ -1665,8 +1971,6 @@
       <w:r>
         <w:rPr>
           <w:rFonts w:hint="default"/>
-          <w:sz w:val="28"/>
-          <w:szCs w:val="28"/>
           <w:lang w:val="es-ES"/>
         </w:rPr>
         <w:fldChar w:fldCharType="separate"/>
@@ -1674,8 +1978,6 @@
       <w:r>
         <w:rPr>
           <w:rFonts w:hint="default"/>
-          <w:sz w:val="28"/>
-          <w:szCs w:val="28"/>
           <w:lang w:val="es-ES"/>
         </w:rPr>
         <w:t>Webmaster Guidelines</w:t>
@@ -1683,8 +1985,6 @@
       <w:r>
         <w:rPr>
           <w:rFonts w:hint="default"/>
-          <w:sz w:val="28"/>
-          <w:szCs w:val="28"/>
           <w:lang w:val="es-ES"/>
         </w:rPr>
         <w:fldChar w:fldCharType="end"/>
@@ -1692,8 +1992,6 @@
       <w:r>
         <w:rPr>
           <w:rFonts w:hint="default"/>
-          <w:sz w:val="28"/>
-          <w:szCs w:val="28"/>
           <w:lang w:val="es-ES"/>
         </w:rPr>
         <w:t xml:space="preserve"> because it provides our users with different results than they expected. Is a black-hat SEO practice that you should never used.</w:t>
@@ -1701,28 +1999,99 @@
     </w:p>
     <w:p>
       <w:pPr>
-        <w:rPr>
-          <w:rFonts w:hint="default"/>
-          <w:sz w:val="28"/>
-          <w:szCs w:val="28"/>
-          <w:lang w:val="es-ES"/>
-        </w:rPr>
-      </w:pPr>
-    </w:p>
-    <w:p>
-      <w:pPr>
-        <w:rPr>
-          <w:rFonts w:hint="default"/>
-          <w:sz w:val="28"/>
-          <w:szCs w:val="28"/>
-          <w:lang w:val="es-ES"/>
-        </w:rPr>
-      </w:pPr>
-      <w:r>
-        <w:rPr>
-          <w:rFonts w:hint="default"/>
-          <w:sz w:val="28"/>
-          <w:szCs w:val="28"/>
+        <w:bidi w:val="0"/>
+        <w:rPr>
+          <w:rFonts w:hint="default"/>
+          <w:lang w:val="es-ES"/>
+        </w:rPr>
+      </w:pPr>
+    </w:p>
+    <w:p>
+      <w:pPr>
+        <w:bidi w:val="0"/>
+        <w:rPr>
+          <w:rFonts w:hint="default"/>
+          <w:i/>
+          <w:iCs/>
+          <w:lang w:val="it-IT"/>
+        </w:rPr>
+      </w:pPr>
+      <w:r>
+        <w:rPr>
+          <w:rFonts w:hint="default"/>
+          <w:i/>
+          <w:iCs/>
+          <w:lang w:val="it-IT"/>
+        </w:rPr>
+        <w:t xml:space="preserve">Reference: </w:t>
+      </w:r>
+      <w:r>
+        <w:rPr>
+          <w:rFonts w:hint="default"/>
+          <w:i/>
+          <w:iCs/>
+          <w:lang w:val="it-IT"/>
+        </w:rPr>
+        <w:fldChar w:fldCharType="begin"/>
+      </w:r>
+      <w:r>
+        <w:rPr>
+          <w:rFonts w:hint="default"/>
+          <w:i/>
+          <w:iCs/>
+          <w:lang w:val="it-IT"/>
+        </w:rPr>
+        <w:instrText xml:space="preserve"> HYPERLINK "https://support.google.com/webmasters/answer/66355?hl=en" </w:instrText>
+      </w:r>
+      <w:r>
+        <w:rPr>
+          <w:rFonts w:hint="default"/>
+          <w:i/>
+          <w:iCs/>
+          <w:lang w:val="it-IT"/>
+        </w:rPr>
+        <w:fldChar w:fldCharType="separate"/>
+      </w:r>
+      <w:r>
+        <w:rPr>
+          <w:rStyle w:val="11"/>
+          <w:rFonts w:hint="default"/>
+          <w:i/>
+          <w:iCs/>
+          <w:lang w:val="it-IT"/>
+        </w:rPr>
+        <w:t>https://support.google.com/webmasters/answer/66355?hl=en</w:t>
+      </w:r>
+      <w:r>
+        <w:rPr>
+          <w:rFonts w:hint="default"/>
+          <w:i/>
+          <w:iCs/>
+          <w:lang w:val="it-IT"/>
+        </w:rPr>
+        <w:fldChar w:fldCharType="end"/>
+      </w:r>
+    </w:p>
+    <w:p>
+      <w:pPr>
+        <w:bidi w:val="0"/>
+        <w:rPr>
+          <w:rFonts w:hint="default"/>
+          <w:lang w:val="es-ES"/>
+        </w:rPr>
+      </w:pPr>
+    </w:p>
+    <w:p>
+      <w:pPr>
+        <w:bidi w:val="0"/>
+        <w:rPr>
+          <w:rFonts w:hint="default"/>
+          <w:lang w:val="es-ES"/>
+        </w:rPr>
+      </w:pPr>
+      <w:r>
+        <w:rPr>
+          <w:rFonts w:hint="default"/>
           <w:lang w:val="es-ES"/>
         </w:rPr>
         <w:t>In your website I’ve found some white text over white background. The text is inside a div with a class=”keywords” and is not visible for normal users of your webpage:</w:t>
@@ -1730,10 +2099,9 @@
     </w:p>
     <w:p>
       <w:pPr>
-        <w:rPr>
-          <w:rFonts w:hint="default"/>
-          <w:sz w:val="28"/>
-          <w:szCs w:val="28"/>
+        <w:bidi w:val="0"/>
+        <w:rPr>
+          <w:rFonts w:hint="default"/>
           <w:lang w:val="es-ES"/>
         </w:rPr>
       </w:pPr>
@@ -1816,27 +2184,45 @@
           <w:rFonts w:hint="default"/>
           <w:sz w:val="28"/>
           <w:szCs w:val="28"/>
-          <w:lang w:val="es-ES"/>
-        </w:rPr>
-      </w:pPr>
-      <w:r>
+          <w:lang w:val="it-IT"/>
+        </w:rPr>
+      </w:pPr>
+      <w:r>
+        <w:rPr>
+          <w:rFonts w:hint="default"/>
+          <w:b/>
+          <w:bCs/>
+          <w:sz w:val="24"/>
+          <w:szCs w:val="24"/>
+          <w:lang w:val="it-IT"/>
+        </w:rPr>
+        <w:t>Action:</w:t>
+      </w:r>
+    </w:p>
+    <w:p>
+      <w:pPr>
+        <w:bidi w:val="0"/>
+        <w:rPr>
+          <w:rFonts w:hint="default"/>
+          <w:lang w:val="es-ES"/>
+        </w:rPr>
+      </w:pPr>
+      <w:r>
+        <w:rPr>
+          <w:rFonts w:hint="default"/>
+          <w:lang w:val="es-ES"/>
+        </w:rPr>
+        <w:t>I have removed these divs from your website because they can only harm your rankings.</w:t>
+      </w:r>
+    </w:p>
+    <w:p>
+      <w:pPr>
         <w:rPr>
           <w:rFonts w:hint="default"/>
           <w:sz w:val="28"/>
           <w:szCs w:val="28"/>
           <w:lang w:val="es-ES"/>
         </w:rPr>
-        <w:t>I have removed these divs from your website because they can only harm your rankings.</w:t>
-      </w:r>
-    </w:p>
-    <w:p>
-      <w:pPr>
-        <w:rPr>
-          <w:rFonts w:hint="default"/>
-          <w:sz w:val="28"/>
-          <w:szCs w:val="28"/>
-          <w:lang w:val="es-ES"/>
-        </w:rPr>
       </w:pPr>
     </w:p>
     <w:p>
@@ -1858,28 +2244,15 @@
     </w:p>
     <w:p>
       <w:pPr>
-        <w:rPr>
-          <w:rFonts w:hint="default"/>
-          <w:sz w:val="28"/>
-          <w:szCs w:val="28"/>
-          <w:lang w:val="it-IT"/>
-        </w:rPr>
-      </w:pPr>
-    </w:p>
-    <w:p>
-      <w:pPr>
-        <w:rPr>
-          <w:rFonts w:hint="default"/>
-          <w:sz w:val="28"/>
-          <w:szCs w:val="28"/>
-          <w:lang w:val="es-ES"/>
-        </w:rPr>
-      </w:pPr>
-      <w:r>
-        <w:rPr>
-          <w:rFonts w:hint="default"/>
-          <w:sz w:val="28"/>
-          <w:szCs w:val="28"/>
+        <w:bidi w:val="0"/>
+        <w:rPr>
+          <w:rFonts w:hint="default"/>
+          <w:lang w:val="es-ES"/>
+        </w:rPr>
+      </w:pPr>
+      <w:r>
+        <w:rPr>
+          <w:rFonts w:hint="default"/>
           <w:lang w:val="es-ES"/>
         </w:rPr>
         <w:t>The headings tags should be used to provide a logical structure of your content. Using the headings tags in a proper way helps the search engines to understand what your page contains.</w:t>
@@ -1887,28 +2260,101 @@
     </w:p>
     <w:p>
       <w:pPr>
-        <w:rPr>
-          <w:rFonts w:hint="default"/>
-          <w:sz w:val="28"/>
-          <w:szCs w:val="28"/>
-          <w:lang w:val="es-ES"/>
-        </w:rPr>
-      </w:pPr>
-    </w:p>
-    <w:p>
-      <w:pPr>
-        <w:rPr>
-          <w:rFonts w:hint="default"/>
-          <w:sz w:val="28"/>
-          <w:szCs w:val="28"/>
-          <w:lang w:val="es-ES"/>
-        </w:rPr>
-      </w:pPr>
-      <w:r>
-        <w:rPr>
-          <w:rFonts w:hint="default"/>
-          <w:sz w:val="28"/>
-          <w:szCs w:val="28"/>
+        <w:bidi w:val="0"/>
+        <w:rPr>
+          <w:rFonts w:hint="default"/>
+          <w:lang w:val="es-ES"/>
+        </w:rPr>
+      </w:pPr>
+    </w:p>
+    <w:p>
+      <w:pPr>
+        <w:bidi w:val="0"/>
+        <w:rPr>
+          <w:rFonts w:hint="default"/>
+          <w:i/>
+          <w:iCs/>
+          <w:lang w:val="it-IT"/>
+        </w:rPr>
+      </w:pPr>
+      <w:r>
+        <w:rPr>
+          <w:rFonts w:hint="default"/>
+          <w:i/>
+          <w:iCs/>
+          <w:lang w:val="it-IT"/>
+        </w:rPr>
+        <w:t xml:space="preserve">Reference: </w:t>
+      </w:r>
+      <w:r>
+        <w:rPr>
+          <w:rFonts w:hint="default"/>
+          <w:i/>
+          <w:iCs/>
+          <w:lang w:val="it-IT"/>
+        </w:rPr>
+        <w:fldChar w:fldCharType="begin"/>
+      </w:r>
+      <w:r>
+        <w:rPr>
+          <w:rFonts w:hint="default"/>
+          <w:i/>
+          <w:iCs/>
+          <w:lang w:val="it-IT"/>
+        </w:rPr>
+        <w:instrText xml:space="preserve"> HYPERLINK "https://support.google.com/webmasters/answer/7451184?hl=en" </w:instrText>
+      </w:r>
+      <w:r>
+        <w:rPr>
+          <w:rFonts w:hint="default"/>
+          <w:i/>
+          <w:iCs/>
+          <w:lang w:val="it-IT"/>
+        </w:rPr>
+        <w:fldChar w:fldCharType="separate"/>
+      </w:r>
+      <w:r>
+        <w:rPr>
+          <w:rStyle w:val="11"/>
+          <w:rFonts w:hint="default"/>
+          <w:i/>
+          <w:iCs/>
+          <w:lang w:val="it-IT"/>
+        </w:rPr>
+        <w:t>https://support.google.com/webmasters/answer/7451184?hl=en</w:t>
+      </w:r>
+      <w:r>
+        <w:rPr>
+          <w:rFonts w:hint="default"/>
+          <w:i/>
+          <w:iCs/>
+          <w:lang w:val="it-IT"/>
+        </w:rPr>
+        <w:fldChar w:fldCharType="end"/>
+      </w:r>
+    </w:p>
+    <w:p>
+      <w:pPr>
+        <w:bidi w:val="0"/>
+        <w:rPr>
+          <w:rFonts w:hint="default"/>
+          <w:i/>
+          <w:iCs/>
+          <w:lang w:val="it-IT"/>
+        </w:rPr>
+      </w:pPr>
+    </w:p>
+    <w:p>
+      <w:pPr>
+        <w:bidi w:val="0"/>
+        <w:rPr>
+          <w:rFonts w:hint="default"/>
+          <w:lang w:val="es-ES"/>
+        </w:rPr>
+      </w:pPr>
+      <w:r>
+        <w:rPr>
+          <w:rFonts w:hint="default"/>
           <w:lang w:val="es-ES"/>
         </w:rPr>
         <w:t>In your website I noticed and incorrect use of headings tags that sometimes seems to be used for styling reasons:</w:t>
@@ -1971,6 +2417,255 @@
     </w:p>
     <w:p>
       <w:pPr>
+        <w:bidi w:val="0"/>
+        <w:rPr>
+          <w:rFonts w:hint="default"/>
+          <w:lang w:val="es-ES"/>
+        </w:rPr>
+      </w:pPr>
+      <w:r>
+        <w:rPr>
+          <w:rFonts w:hint="default"/>
+          <w:lang w:val="es-ES"/>
+        </w:rPr>
+        <w:t>Also I would recommend the use of a unique H1 for page. If you are using HTML5,you can set an H1 for section.</w:t>
+      </w:r>
+    </w:p>
+    <w:p>
+      <w:pPr>
+        <w:bidi w:val="0"/>
+        <w:rPr>
+          <w:rFonts w:hint="default"/>
+          <w:lang w:val="es-ES"/>
+        </w:rPr>
+      </w:pPr>
+    </w:p>
+    <w:p>
+      <w:pPr>
+        <w:bidi w:val="0"/>
+        <w:rPr>
+          <w:rFonts w:hint="default"/>
+          <w:b/>
+          <w:bCs/>
+          <w:lang w:val="it-IT"/>
+        </w:rPr>
+      </w:pPr>
+      <w:r>
+        <w:rPr>
+          <w:rFonts w:hint="default"/>
+          <w:b/>
+          <w:bCs/>
+          <w:lang w:val="it-IT"/>
+        </w:rPr>
+        <w:t>Action:</w:t>
+      </w:r>
+    </w:p>
+    <w:p>
+      <w:pPr>
+        <w:bidi w:val="0"/>
+        <w:rPr>
+          <w:rFonts w:hint="default"/>
+          <w:lang w:val="it-IT"/>
+        </w:rPr>
+      </w:pPr>
+      <w:r>
+        <w:rPr>
+          <w:rFonts w:hint="default"/>
+          <w:lang w:val="es-ES"/>
+        </w:rPr>
+        <w:t>I have changed the headings tags according to the recommendation and also changed the H1 text from “I’m Mike” to “I’m Mike, a freelance web designer in Atlanta”</w:t>
+      </w:r>
+      <w:r>
+        <w:rPr>
+          <w:rFonts w:hint="default"/>
+          <w:lang w:val="it-IT"/>
+        </w:rPr>
+        <w:t>. In the contact page and h1 has been added.</w:t>
+      </w:r>
+    </w:p>
+    <w:p>
+      <w:pPr>
+        <w:rPr>
+          <w:rFonts w:hint="default"/>
+          <w:lang w:val="it-IT"/>
+        </w:rPr>
+      </w:pPr>
+      <w:r>
+        <w:rPr>
+          <w:rFonts w:hint="default"/>
+          <w:lang w:val="it-IT"/>
+        </w:rPr>
+        <w:br w:type="page"/>
+      </w:r>
+    </w:p>
+    <w:p>
+      <w:pPr>
+        <w:pStyle w:val="3"/>
+        <w:bidi w:val="0"/>
+        <w:rPr>
+          <w:rFonts w:hint="default"/>
+          <w:lang w:val="it-IT"/>
+        </w:rPr>
+      </w:pPr>
+      <w:r>
+        <w:rPr>
+          <w:rFonts w:hint="default"/>
+          <w:lang w:val="it-IT"/>
+        </w:rPr>
+        <w:t>Don’t embed importan</w:t>
+      </w:r>
+      <w:r>
+        <w:rPr>
+          <w:rFonts w:hint="default"/>
+          <w:lang w:val="es-ES"/>
+        </w:rPr>
+        <w:t>t</w:t>
+      </w:r>
+      <w:r>
+        <w:rPr>
+          <w:rFonts w:hint="default"/>
+          <w:lang w:val="it-IT"/>
+        </w:rPr>
+        <w:t xml:space="preserve"> text inside images</w:t>
+      </w:r>
+    </w:p>
+    <w:p>
+      <w:pPr>
+        <w:bidi w:val="0"/>
+        <w:rPr>
+          <w:rFonts w:hint="default"/>
+          <w:lang w:val="es-ES"/>
+        </w:rPr>
+      </w:pPr>
+      <w:r>
+        <w:rPr>
+          <w:rFonts w:hint="default"/>
+          <w:lang w:val="it-IT"/>
+        </w:rPr>
+        <w:t>Avoid embedding text in images, especially important text elements like page headings and menu items, because not all users can access them (and page translation tools won't work on images). To ensure maximum accessibility of your content, keep te</w:t>
+      </w:r>
+      <w:r>
+        <w:rPr>
+          <w:rFonts w:hint="default"/>
+          <w:lang w:val="es-ES"/>
+        </w:rPr>
+        <w:t>xt in HTML.</w:t>
+      </w:r>
+    </w:p>
+    <w:p>
+      <w:pPr>
+        <w:bidi w:val="0"/>
+        <w:rPr>
+          <w:rFonts w:hint="default"/>
+          <w:lang w:val="es-ES"/>
+        </w:rPr>
+      </w:pPr>
+    </w:p>
+    <w:p>
+      <w:pPr>
+        <w:bidi w:val="0"/>
+        <w:rPr>
+          <w:rFonts w:hint="default"/>
+          <w:i/>
+          <w:iCs/>
+          <w:lang w:val="it-IT"/>
+        </w:rPr>
+      </w:pPr>
+      <w:r>
+        <w:rPr>
+          <w:rFonts w:hint="default"/>
+          <w:i/>
+          <w:iCs/>
+          <w:lang w:val="it-IT"/>
+        </w:rPr>
+        <w:t xml:space="preserve">Reference: </w:t>
+      </w:r>
+      <w:r>
+        <w:rPr>
+          <w:rFonts w:hint="default"/>
+          <w:i/>
+          <w:iCs/>
+          <w:lang w:val="it-IT"/>
+        </w:rPr>
+        <w:fldChar w:fldCharType="begin"/>
+      </w:r>
+      <w:r>
+        <w:rPr>
+          <w:rFonts w:hint="default"/>
+          <w:i/>
+          <w:iCs/>
+          <w:lang w:val="it-IT"/>
+        </w:rPr>
+        <w:instrText xml:space="preserve"> HYPERLINK "https://support.google.com/webmasters/answer/114016?hl=en" </w:instrText>
+      </w:r>
+      <w:r>
+        <w:rPr>
+          <w:rFonts w:hint="default"/>
+          <w:i/>
+          <w:iCs/>
+          <w:lang w:val="it-IT"/>
+        </w:rPr>
+        <w:fldChar w:fldCharType="separate"/>
+      </w:r>
+      <w:r>
+        <w:rPr>
+          <w:rStyle w:val="11"/>
+          <w:rFonts w:hint="default"/>
+          <w:i/>
+          <w:iCs/>
+          <w:lang w:val="it-IT"/>
+        </w:rPr>
+        <w:t>https://support.google.com/webmasters/answer/114016?hl=en</w:t>
+      </w:r>
+      <w:r>
+        <w:rPr>
+          <w:rFonts w:hint="default"/>
+          <w:i/>
+          <w:iCs/>
+          <w:lang w:val="it-IT"/>
+        </w:rPr>
+        <w:fldChar w:fldCharType="end"/>
+      </w:r>
+    </w:p>
+    <w:p>
+      <w:pPr>
+        <w:bidi w:val="0"/>
+        <w:rPr>
+          <w:rFonts w:hint="default"/>
+          <w:i/>
+          <w:iCs/>
+          <w:lang w:val="it-IT"/>
+        </w:rPr>
+      </w:pPr>
+    </w:p>
+    <w:p>
+      <w:pPr>
+        <w:bidi w:val="0"/>
+        <w:rPr>
+          <w:rFonts w:hint="default"/>
+          <w:lang w:val="es-ES"/>
+        </w:rPr>
+      </w:pPr>
+      <w:r>
+        <w:rPr>
+          <w:rFonts w:hint="default"/>
+          <w:lang w:val="es-ES"/>
+        </w:rPr>
+        <w:t>I noticed that in your website you are including important text inside images. Also this images are not responsive and break the content flow and appearance on mobile device, as you can see in the following image:</w:t>
+      </w:r>
+    </w:p>
+    <w:p>
+      <w:pPr>
+        <w:bidi w:val="0"/>
+        <w:rPr>
+          <w:rFonts w:hint="default"/>
+          <w:lang w:val="es-ES"/>
+        </w:rPr>
+      </w:pPr>
+    </w:p>
+    <w:p>
+      <w:pPr>
+        <w:jc w:val="center"/>
         <w:rPr>
           <w:rFonts w:hint="default"/>
           <w:sz w:val="28"/>
@@ -1978,18 +2673,21 @@
           <w:lang w:val="es-ES"/>
         </w:rPr>
       </w:pPr>
-      <w:r>
+    </w:p>
+    <w:p>
+      <w:pPr>
+        <w:jc w:val="center"/>
         <w:rPr>
           <w:rFonts w:hint="default"/>
           <w:sz w:val="28"/>
           <w:szCs w:val="28"/>
           <w:lang w:val="es-ES"/>
         </w:rPr>
-        <w:t>Also I would recommend the use of a unique H1 for page. If you are using HTML5,you can set an H1 for section.</w:t>
-      </w:r>
-    </w:p>
-    <w:p>
-      <w:pPr>
+      </w:pPr>
+    </w:p>
+    <w:p>
+      <w:pPr>
+        <w:jc w:val="center"/>
         <w:rPr>
           <w:rFonts w:hint="default"/>
           <w:sz w:val="28"/>
@@ -1997,14 +2695,6 @@
           <w:lang w:val="es-ES"/>
         </w:rPr>
       </w:pPr>
-    </w:p>
-    <w:p>
-      <w:pPr>
-        <w:rPr>
-          <w:rFonts w:hint="default"/>
-          <w:lang w:val="it-IT"/>
-        </w:rPr>
-      </w:pPr>
       <w:r>
         <w:rPr>
           <w:rFonts w:hint="default"/>
@@ -2012,158 +2702,10 @@
           <w:szCs w:val="28"/>
           <w:lang w:val="es-ES"/>
         </w:rPr>
-        <w:t>I have changed the headings tags according to the recommendation and also changed the H1 text from “I’m Mike” to “I’m Mike, a freelance web designer in Atlanta”</w:t>
-      </w:r>
-      <w:r>
-        <w:rPr>
-          <w:rFonts w:hint="default"/>
-          <w:sz w:val="28"/>
-          <w:szCs w:val="28"/>
-          <w:lang w:val="it-IT"/>
-        </w:rPr>
-        <w:t>. In the contact page and h1 has been added.</w:t>
-      </w:r>
-    </w:p>
-    <w:p>
-      <w:pPr>
-        <w:pStyle w:val="3"/>
-        <w:bidi w:val="0"/>
-        <w:rPr>
-          <w:rFonts w:hint="default"/>
-          <w:lang w:val="it-IT"/>
-        </w:rPr>
-      </w:pPr>
-      <w:r>
-        <w:rPr>
-          <w:rFonts w:hint="default"/>
-          <w:lang w:val="it-IT"/>
-        </w:rPr>
-        <w:t>Don’t embed importan</w:t>
-      </w:r>
-      <w:r>
-        <w:rPr>
-          <w:rFonts w:hint="default"/>
-          <w:lang w:val="es-ES"/>
-        </w:rPr>
-        <w:t>t</w:t>
-      </w:r>
-      <w:r>
-        <w:rPr>
-          <w:rFonts w:hint="default"/>
-          <w:lang w:val="it-IT"/>
-        </w:rPr>
-        <w:t xml:space="preserve"> text inside images</w:t>
-      </w:r>
-    </w:p>
-    <w:p>
-      <w:pPr>
-        <w:rPr>
-          <w:rFonts w:hint="default"/>
-          <w:sz w:val="28"/>
-          <w:szCs w:val="28"/>
-          <w:lang w:val="it-IT"/>
-        </w:rPr>
-      </w:pPr>
-    </w:p>
-    <w:p>
-      <w:pPr>
-        <w:rPr>
-          <w:rFonts w:hint="default"/>
-          <w:sz w:val="28"/>
-          <w:szCs w:val="28"/>
-          <w:lang w:val="es-ES"/>
-        </w:rPr>
-      </w:pPr>
-      <w:r>
-        <w:rPr>
-          <w:rFonts w:hint="default"/>
-          <w:sz w:val="28"/>
-          <w:szCs w:val="28"/>
-          <w:lang w:val="it-IT"/>
-        </w:rPr>
-        <w:t>Avoid embedding text in images, especially important text elements like page headings and menu items, because not all users can access them (and page translation tools won't work on images). To ensure maximum accessibility of your content, keep te</w:t>
-      </w:r>
-      <w:r>
-        <w:rPr>
-          <w:rFonts w:hint="default"/>
-          <w:sz w:val="28"/>
-          <w:szCs w:val="28"/>
-          <w:lang w:val="es-ES"/>
-        </w:rPr>
-        <w:t>xt in HTML.</w:t>
-      </w:r>
-    </w:p>
-    <w:p>
-      <w:pPr>
-        <w:rPr>
-          <w:rFonts w:hint="default"/>
-          <w:sz w:val="28"/>
-          <w:szCs w:val="28"/>
-          <w:lang w:val="es-ES"/>
-        </w:rPr>
-      </w:pPr>
-    </w:p>
-    <w:p>
-      <w:pPr>
-        <w:rPr>
-          <w:rFonts w:hint="default"/>
-          <w:sz w:val="28"/>
-          <w:szCs w:val="28"/>
-          <w:lang w:val="es-ES"/>
-        </w:rPr>
-      </w:pPr>
-      <w:r>
-        <w:rPr>
-          <w:rFonts w:hint="default"/>
-          <w:sz w:val="28"/>
-          <w:szCs w:val="28"/>
-          <w:lang w:val="es-ES"/>
-        </w:rPr>
-        <w:t>I noticed that in your website you are including important text inside images. Also this images are not responsive and break the content flow and appearance on mobile device, as you can see in the following image:</w:t>
-      </w:r>
-    </w:p>
-    <w:p>
-      <w:pPr>
-        <w:rPr>
-          <w:rFonts w:hint="default"/>
-          <w:sz w:val="28"/>
-          <w:szCs w:val="28"/>
-          <w:lang w:val="es-ES"/>
-        </w:rPr>
-      </w:pPr>
-    </w:p>
-    <w:p>
-      <w:pPr>
-        <w:jc w:val="center"/>
-        <w:rPr>
-          <w:rFonts w:hint="default"/>
-          <w:sz w:val="28"/>
-          <w:szCs w:val="28"/>
-          <w:lang w:val="es-ES"/>
-        </w:rPr>
-      </w:pPr>
-    </w:p>
-    <w:p>
-      <w:pPr>
-        <w:jc w:val="center"/>
-        <w:rPr>
-          <w:rFonts w:hint="default"/>
-          <w:sz w:val="28"/>
-          <w:szCs w:val="28"/>
-          <w:lang w:val="es-ES"/>
-        </w:rPr>
-      </w:pPr>
-      <w:r>
-        <w:rPr>
-          <w:rFonts w:hint="default"/>
-          <w:sz w:val="28"/>
-          <w:szCs w:val="28"/>
-          <w:lang w:val="es-ES"/>
-        </w:rPr>
         <w:drawing>
           <wp:inline distT="0" distB="0" distL="114300" distR="114300">
-            <wp:extent cx="3248025" cy="5083175"/>
-            <wp:effectExtent l="42545" t="4445" r="46990" b="93980"/>
+            <wp:extent cx="2783840" cy="4356735"/>
+            <wp:effectExtent l="42545" t="4445" r="53975" b="88900"/>
             <wp:docPr id="16" name="Picture 16" descr="Annotazione 2020-03-01 221933"/>
             <wp:cNvGraphicFramePr>
               <a:graphicFrameLocks xmlns:a="http://schemas.openxmlformats.org/drawingml/2006/main" noChangeAspect="1"/>
@@ -2186,7 +2728,7 @@
                   <pic:spPr>
                     <a:xfrm>
                       <a:off x="0" y="0"/>
-                      <a:ext cx="3248025" cy="5083175"/>
+                      <a:ext cx="2783840" cy="4356735"/>
                     </a:xfrm>
                     <a:prstGeom prst="rect">
                       <a:avLst/>
@@ -2208,6 +2750,7 @@
     </w:p>
     <w:p>
       <w:pPr>
+        <w:jc w:val="center"/>
         <w:rPr>
           <w:rFonts w:hint="default"/>
           <w:sz w:val="28"/>
@@ -2218,6 +2761,46 @@
     </w:p>
     <w:p>
       <w:pPr>
+        <w:jc w:val="left"/>
+        <w:rPr>
+          <w:rFonts w:hint="default"/>
+          <w:b/>
+          <w:bCs/>
+          <w:sz w:val="24"/>
+          <w:szCs w:val="24"/>
+          <w:lang w:val="it-IT"/>
+        </w:rPr>
+      </w:pPr>
+      <w:r>
+        <w:rPr>
+          <w:rFonts w:hint="default"/>
+          <w:b/>
+          <w:bCs/>
+          <w:sz w:val="24"/>
+          <w:szCs w:val="24"/>
+          <w:lang w:val="it-IT"/>
+        </w:rPr>
+        <w:t>Action:</w:t>
+      </w:r>
+    </w:p>
+    <w:p>
+      <w:pPr>
+        <w:bidi w:val="0"/>
+        <w:rPr>
+          <w:rFonts w:hint="default"/>
+          <w:lang w:val="es-ES"/>
+        </w:rPr>
+      </w:pPr>
+      <w:r>
+        <w:rPr>
+          <w:rFonts w:hint="default"/>
+          <w:lang w:val="es-ES"/>
+        </w:rPr>
+        <w:t>I have created a text in order to replace the images.</w:t>
+      </w:r>
+    </w:p>
+    <w:p>
+      <w:pPr>
         <w:rPr>
           <w:rFonts w:hint="default"/>
           <w:sz w:val="28"/>
@@ -2225,25 +2808,6 @@
           <w:lang w:val="es-ES"/>
         </w:rPr>
       </w:pPr>
-      <w:r>
-        <w:rPr>
-          <w:rFonts w:hint="default"/>
-          <w:sz w:val="28"/>
-          <w:szCs w:val="28"/>
-          <w:lang w:val="es-ES"/>
-        </w:rPr>
-        <w:t>I have created a text in order to replace the images.</w:t>
-      </w:r>
-    </w:p>
-    <w:p>
-      <w:pPr>
-        <w:rPr>
-          <w:rFonts w:hint="default"/>
-          <w:sz w:val="28"/>
-          <w:szCs w:val="28"/>
-          <w:lang w:val="es-ES"/>
-        </w:rPr>
-      </w:pPr>
     </w:p>
     <w:p>
       <w:pPr>
@@ -2254,6 +2818,16 @@
           <w:lang w:val="es-ES"/>
         </w:rPr>
       </w:pPr>
+    </w:p>
+    <w:p>
+      <w:pPr>
+        <w:pStyle w:val="3"/>
+        <w:bidi w:val="0"/>
+        <w:rPr>
+          <w:rFonts w:hint="default"/>
+          <w:lang w:val="es-ES"/>
+        </w:rPr>
+      </w:pPr>
       <w:r>
         <w:rPr>
           <w:rFonts w:hint="default"/>
@@ -2264,18 +2838,15 @@
     </w:p>
     <w:p>
       <w:pPr>
-        <w:rPr>
-          <w:rFonts w:hint="default"/>
-          <w:sz w:val="28"/>
-          <w:szCs w:val="28"/>
-          <w:lang w:val="es-ES"/>
-        </w:rPr>
-      </w:pPr>
-      <w:r>
-        <w:rPr>
-          <w:rFonts w:hint="default"/>
-          <w:sz w:val="28"/>
-          <w:szCs w:val="28"/>
+        <w:bidi w:val="0"/>
+        <w:rPr>
+          <w:rFonts w:hint="default"/>
+          <w:lang w:val="es-ES"/>
+        </w:rPr>
+      </w:pPr>
+      <w:r>
+        <w:rPr>
+          <w:rFonts w:hint="default"/>
           <w:lang w:val="es-ES"/>
         </w:rPr>
         <w:t>According to Google guidelines, any links intended to manipulate PageRank or a site's ranking in Google search results may be considered part of a link scheme and a violation of Google’s Webmaster Guidelines. This includes any behavior that manipulates links to your site or outgoing links from your site.</w:t>
@@ -2283,28 +2854,24 @@
     </w:p>
     <w:p>
       <w:pPr>
-        <w:rPr>
-          <w:rFonts w:hint="default"/>
-          <w:sz w:val="28"/>
-          <w:szCs w:val="28"/>
-          <w:lang w:val="es-ES"/>
-        </w:rPr>
-      </w:pPr>
-    </w:p>
-    <w:p>
-      <w:pPr>
-        <w:rPr>
-          <w:rFonts w:hint="default"/>
-          <w:sz w:val="28"/>
-          <w:szCs w:val="28"/>
-          <w:lang w:val="es-ES"/>
-        </w:rPr>
-      </w:pPr>
-      <w:r>
-        <w:rPr>
-          <w:rFonts w:hint="default"/>
-          <w:sz w:val="28"/>
-          <w:szCs w:val="28"/>
+        <w:bidi w:val="0"/>
+        <w:rPr>
+          <w:rFonts w:hint="default"/>
+          <w:lang w:val="es-ES"/>
+        </w:rPr>
+      </w:pPr>
+    </w:p>
+    <w:p>
+      <w:pPr>
+        <w:bidi w:val="0"/>
+        <w:rPr>
+          <w:rFonts w:hint="default"/>
+          <w:lang w:val="es-ES"/>
+        </w:rPr>
+      </w:pPr>
+      <w:r>
+        <w:rPr>
+          <w:rFonts w:hint="default"/>
           <w:lang w:val="es-ES"/>
         </w:rPr>
         <w:t>In your footer you are linking some directories and this could be interpreted as an attempt to manipulate the pagerank.</w:t>
@@ -2312,30 +2879,9 @@
     </w:p>
     <w:p>
       <w:pPr>
-        <w:rPr>
-          <w:rFonts w:hint="default"/>
-          <w:sz w:val="28"/>
-          <w:szCs w:val="28"/>
-          <w:lang w:val="es-ES"/>
-        </w:rPr>
-      </w:pPr>
-    </w:p>
-    <w:p>
-      <w:pPr>
-        <w:rPr>
-          <w:rFonts w:hint="default"/>
-          <w:sz w:val="28"/>
-          <w:szCs w:val="28"/>
-          <w:lang w:val="es-ES"/>
-        </w:rPr>
-      </w:pPr>
-    </w:p>
-    <w:p>
-      <w:pPr>
-        <w:rPr>
-          <w:rFonts w:hint="default"/>
-          <w:sz w:val="28"/>
-          <w:szCs w:val="28"/>
+        <w:bidi w:val="0"/>
+        <w:rPr>
+          <w:rFonts w:hint="default"/>
           <w:lang w:val="es-ES"/>
         </w:rPr>
       </w:pPr>
@@ -2417,53 +2963,62 @@
     </w:p>
     <w:p>
       <w:pPr>
+        <w:bidi w:val="0"/>
+        <w:rPr>
+          <w:rFonts w:hint="default"/>
+          <w:b/>
+          <w:bCs/>
+          <w:lang w:val="it-IT"/>
+        </w:rPr>
+      </w:pPr>
+      <w:r>
+        <w:rPr>
+          <w:rFonts w:hint="default"/>
+          <w:b/>
+          <w:bCs/>
+          <w:lang w:val="it-IT"/>
+        </w:rPr>
+        <w:t>Action:</w:t>
+      </w:r>
+    </w:p>
+    <w:p>
+      <w:pPr>
+        <w:bidi w:val="0"/>
         <w:rPr>
           <w:rFonts w:hint="default"/>
           <w:sz w:val="28"/>
           <w:szCs w:val="28"/>
-          <w:lang w:val="es-ES"/>
-        </w:rPr>
-      </w:pPr>
-      <w:r>
-        <w:rPr>
-          <w:rFonts w:hint="default"/>
-          <w:sz w:val="28"/>
-          <w:szCs w:val="28"/>
-          <w:lang w:val="es-ES"/>
-        </w:rPr>
-        <w:t>I have removed this links from the footer.</w:t>
-      </w:r>
-    </w:p>
-    <w:p>
-      <w:pPr>
-        <w:rPr>
-          <w:rFonts w:hint="default"/>
-          <w:sz w:val="28"/>
-          <w:szCs w:val="28"/>
-          <w:lang w:val="es-ES"/>
-        </w:rPr>
-      </w:pPr>
-    </w:p>
-    <w:p>
-      <w:pPr>
-        <w:rPr>
-          <w:rFonts w:hint="default"/>
-          <w:sz w:val="28"/>
-          <w:szCs w:val="28"/>
-          <w:lang w:val="es-ES"/>
-        </w:rPr>
-      </w:pPr>
-    </w:p>
-    <w:p>
-      <w:pPr>
-        <w:pStyle w:val="8"/>
-        <w:keepNext w:val="0"/>
-        <w:keepLines w:val="0"/>
-        <w:widowControl/>
-        <w:suppressLineNumbers w:val="0"/>
-      </w:pPr>
-      <w:r>
-        <w:t>&lt;!-- ScrollToTop Button --&gt;&lt;a class="bloc-button btn btn-d scrollToTop" onclick="scrollToTarget('1')"&gt;&lt;span class="fa fa-chevron-up"&gt;&lt;/span&gt;&lt;/a&gt;&lt;!-- ScrollToTop Button END--&gt;</w:t>
+          <w:lang w:val="it-IT"/>
+        </w:rPr>
+      </w:pPr>
+      <w:r>
+        <w:rPr>
+          <w:rFonts w:hint="default"/>
+          <w:lang w:val="es-ES"/>
+        </w:rPr>
+        <w:t>I have removed this links from the footer</w:t>
+      </w:r>
+      <w:r>
+        <w:rPr>
+          <w:rFonts w:hint="default"/>
+          <w:lang w:val="it-IT"/>
+        </w:rPr>
+        <w:t>, since they were unnecessary.</w:t>
+      </w:r>
+    </w:p>
+    <w:p>
+      <w:pPr>
+        <w:rPr>
+          <w:rFonts w:hint="default"/>
+          <w:lang w:val="es-ES"/>
+        </w:rPr>
+      </w:pPr>
+      <w:r>
+        <w:rPr>
+          <w:rFonts w:hint="default"/>
+          <w:lang w:val="es-ES"/>
+        </w:rPr>
+        <w:br w:type="page"/>
       </w:r>
     </w:p>
     <w:p>
@@ -2497,21 +3052,389 @@
       <w:pPr>
         <w:rPr>
           <w:rFonts w:hint="default"/>
-          <w:lang w:val="es-ES"/>
+          <w:i w:val="0"/>
+          <w:iCs w:val="0"/>
+          <w:sz w:val="24"/>
+          <w:szCs w:val="24"/>
+          <w:lang w:val="it-IT"/>
+        </w:rPr>
+      </w:pPr>
+      <w:r>
+        <w:rPr>
+          <w:rFonts w:hint="default"/>
+          <w:i w:val="0"/>
+          <w:iCs w:val="0"/>
+          <w:sz w:val="24"/>
+          <w:szCs w:val="24"/>
+          <w:lang w:val="it-IT"/>
+        </w:rPr>
+        <w:t>Adding a label tag to form element is required for accessibility reasons. By using this tag the screen reader will know what’s required by a form.</w:t>
+      </w:r>
+    </w:p>
+    <w:p>
+      <w:pPr>
+        <w:rPr>
+          <w:rFonts w:hint="default"/>
+          <w:i/>
+          <w:iCs/>
+          <w:sz w:val="24"/>
+          <w:szCs w:val="24"/>
+          <w:lang w:val="it-IT"/>
+        </w:rPr>
+      </w:pPr>
+    </w:p>
+    <w:p>
+      <w:pPr>
+        <w:rPr>
+          <w:rFonts w:hint="default"/>
+          <w:i/>
+          <w:iCs/>
+          <w:sz w:val="24"/>
+          <w:szCs w:val="24"/>
+          <w:lang w:val="it-IT"/>
+        </w:rPr>
+      </w:pPr>
+      <w:r>
+        <w:rPr>
+          <w:rFonts w:hint="default"/>
+          <w:i/>
+          <w:iCs/>
+          <w:sz w:val="24"/>
+          <w:szCs w:val="24"/>
+          <w:lang w:val="it-IT"/>
+        </w:rPr>
+        <w:t xml:space="preserve">Reference: </w:t>
+      </w:r>
+      <w:r>
+        <w:rPr>
+          <w:rFonts w:hint="default"/>
+          <w:i/>
+          <w:iCs/>
+          <w:sz w:val="24"/>
+          <w:szCs w:val="24"/>
+          <w:lang w:val="es-ES"/>
+        </w:rPr>
+        <w:fldChar w:fldCharType="begin"/>
+      </w:r>
+      <w:r>
+        <w:rPr>
+          <w:rFonts w:hint="default"/>
+          <w:i/>
+          <w:iCs/>
+          <w:sz w:val="24"/>
+          <w:szCs w:val="24"/>
+          <w:lang w:val="es-ES"/>
+        </w:rPr>
+        <w:instrText xml:space="preserve"> HYPERLINK "https://www.w3.org/WAI/WCAG21/quickref/?showtechniques=143%2C246#headings-and-labels" </w:instrText>
+      </w:r>
+      <w:r>
+        <w:rPr>
+          <w:rFonts w:hint="default"/>
+          <w:i/>
+          <w:iCs/>
+          <w:sz w:val="24"/>
+          <w:szCs w:val="24"/>
+          <w:lang w:val="es-ES"/>
+        </w:rPr>
+        <w:fldChar w:fldCharType="separate"/>
+      </w:r>
+      <w:r>
+        <w:rPr>
+          <w:rStyle w:val="10"/>
+          <w:rFonts w:hint="default"/>
+          <w:i/>
+          <w:iCs/>
+          <w:sz w:val="24"/>
+          <w:szCs w:val="24"/>
+          <w:lang w:val="es-ES"/>
+        </w:rPr>
+        <w:t>https://www.w3.org/WAI/WCAG21/quickref/?showtechniques=143%2C246#headings-and-labels</w:t>
+      </w:r>
+      <w:r>
+        <w:rPr>
+          <w:rFonts w:hint="default"/>
+          <w:i/>
+          <w:iCs/>
+          <w:sz w:val="24"/>
+          <w:szCs w:val="24"/>
+          <w:lang w:val="es-ES"/>
+        </w:rPr>
+        <w:fldChar w:fldCharType="end"/>
+      </w:r>
+      <w:r>
+        <w:rPr>
+          <w:rFonts w:hint="default"/>
+          <w:i/>
+          <w:iCs/>
+          <w:sz w:val="24"/>
+          <w:szCs w:val="24"/>
+          <w:lang w:val="it-IT"/>
+        </w:rPr>
+        <w:t xml:space="preserve"> </w:t>
+      </w:r>
+    </w:p>
+    <w:p>
+      <w:pPr>
+        <w:rPr>
+          <w:rFonts w:hint="default"/>
+          <w:i/>
+          <w:iCs/>
+          <w:sz w:val="24"/>
+          <w:szCs w:val="24"/>
+          <w:lang w:val="es-ES"/>
+        </w:rPr>
+      </w:pPr>
+    </w:p>
+    <w:p>
+      <w:pPr>
+        <w:rPr>
+          <w:rFonts w:hint="default"/>
+          <w:i w:val="0"/>
+          <w:iCs w:val="0"/>
+          <w:sz w:val="24"/>
+          <w:szCs w:val="24"/>
+          <w:lang w:val="it-IT"/>
+        </w:rPr>
+      </w:pPr>
+      <w:r>
+        <w:rPr>
+          <w:rFonts w:hint="default"/>
+          <w:i w:val="0"/>
+          <w:iCs w:val="0"/>
+          <w:sz w:val="24"/>
+          <w:szCs w:val="24"/>
+          <w:lang w:val="it-IT"/>
+        </w:rPr>
+        <w:t>In the page2 the label tag didn’t include the form, as you can see in the following image:</w:t>
+      </w:r>
+    </w:p>
+    <w:p>
+      <w:pPr>
+        <w:rPr>
+          <w:rFonts w:hint="default"/>
+          <w:i w:val="0"/>
+          <w:iCs w:val="0"/>
+          <w:sz w:val="24"/>
+          <w:szCs w:val="24"/>
+          <w:lang w:val="it-IT"/>
+        </w:rPr>
+      </w:pPr>
+    </w:p>
+    <w:p>
+      <w:pPr>
+        <w:jc w:val="center"/>
+        <w:rPr>
+          <w:rFonts w:hint="default"/>
+          <w:i w:val="0"/>
+          <w:iCs w:val="0"/>
+          <w:sz w:val="24"/>
+          <w:szCs w:val="24"/>
+          <w:lang w:val="it-IT"/>
+        </w:rPr>
+      </w:pPr>
+      <w:r>
+        <w:rPr>
+          <w:rFonts w:hint="default"/>
+          <w:i w:val="0"/>
+          <w:iCs w:val="0"/>
+          <w:sz w:val="24"/>
+          <w:szCs w:val="24"/>
+          <w:lang w:val="it-IT"/>
+        </w:rPr>
+        <w:drawing>
+          <wp:inline distT="0" distB="0" distL="114300" distR="114300">
+            <wp:extent cx="4777740" cy="1104900"/>
+            <wp:effectExtent l="42545" t="4445" r="56515" b="94615"/>
+            <wp:docPr id="11" name="Picture 11" descr="label-misplaced"/>
+            <wp:cNvGraphicFramePr>
+              <a:graphicFrameLocks xmlns:a="http://schemas.openxmlformats.org/drawingml/2006/main" noChangeAspect="1"/>
+            </wp:cNvGraphicFramePr>
+            <a:graphic xmlns:a="http://schemas.openxmlformats.org/drawingml/2006/main">
+              <a:graphicData uri="http://schemas.openxmlformats.org/drawingml/2006/picture">
+                <pic:pic xmlns:pic="http://schemas.openxmlformats.org/drawingml/2006/picture">
+                  <pic:nvPicPr>
+                    <pic:cNvPr id="11" name="Picture 11" descr="label-misplaced"/>
+                    <pic:cNvPicPr>
+                      <a:picLocks noChangeAspect="1"/>
+                    </pic:cNvPicPr>
+                  </pic:nvPicPr>
+                  <pic:blipFill>
+                    <a:blip r:embed="rId16"/>
+                    <a:stretch>
+                      <a:fillRect/>
+                    </a:stretch>
+                  </pic:blipFill>
+                  <pic:spPr>
+                    <a:xfrm>
+                      <a:off x="0" y="0"/>
+                      <a:ext cx="4777740" cy="1104900"/>
+                    </a:xfrm>
+                    <a:prstGeom prst="rect">
+                      <a:avLst/>
+                    </a:prstGeom>
+                    <a:ln>
+                      <a:noFill/>
+                    </a:ln>
+                    <a:effectLst>
+                      <a:outerShdw blurRad="50800" dist="38100" dir="5400000" algn="t" rotWithShape="0">
+                        <a:prstClr val="black">
+                          <a:alpha val="40000"/>
+                        </a:prstClr>
+                      </a:outerShdw>
+                    </a:effectLst>
+                  </pic:spPr>
+                </pic:pic>
+              </a:graphicData>
+            </a:graphic>
+          </wp:inline>
+        </w:drawing>
+      </w:r>
+    </w:p>
+    <w:p>
+      <w:pPr>
+        <w:jc w:val="left"/>
+        <w:rPr>
+          <w:rFonts w:hint="default"/>
+          <w:i w:val="0"/>
+          <w:iCs w:val="0"/>
+          <w:sz w:val="24"/>
+          <w:szCs w:val="24"/>
+          <w:lang w:val="it-IT"/>
+        </w:rPr>
+      </w:pPr>
+    </w:p>
+    <w:p>
+      <w:pPr>
+        <w:jc w:val="left"/>
+        <w:rPr>
+          <w:rFonts w:hint="default"/>
+          <w:b/>
+          <w:bCs/>
+          <w:i w:val="0"/>
+          <w:iCs w:val="0"/>
+          <w:sz w:val="24"/>
+          <w:szCs w:val="24"/>
+          <w:lang w:val="it-IT"/>
+        </w:rPr>
+      </w:pPr>
+      <w:r>
+        <w:rPr>
+          <w:rFonts w:hint="default"/>
+          <w:b/>
+          <w:bCs/>
+          <w:i w:val="0"/>
+          <w:iCs w:val="0"/>
+          <w:sz w:val="24"/>
+          <w:szCs w:val="24"/>
+          <w:lang w:val="it-IT"/>
+        </w:rPr>
+        <w:t>Action:</w:t>
+      </w:r>
+    </w:p>
+    <w:p>
+      <w:pPr>
+        <w:jc w:val="left"/>
+        <w:rPr>
+          <w:rFonts w:hint="default"/>
+          <w:i w:val="0"/>
+          <w:iCs w:val="0"/>
+          <w:sz w:val="24"/>
+          <w:szCs w:val="24"/>
+          <w:lang w:val="it-IT"/>
+        </w:rPr>
+      </w:pPr>
+      <w:r>
+        <w:rPr>
+          <w:rFonts w:hint="default"/>
+          <w:i w:val="0"/>
+          <w:iCs w:val="0"/>
+          <w:sz w:val="24"/>
+          <w:szCs w:val="24"/>
+          <w:lang w:val="it-IT"/>
+        </w:rPr>
+        <w:t>The label tag is now including the form inputs.</w:t>
+      </w:r>
+    </w:p>
+    <w:p>
+      <w:pPr>
+        <w:rPr>
+          <w:rFonts w:hint="default"/>
+          <w:i w:val="0"/>
+          <w:iCs w:val="0"/>
+          <w:sz w:val="24"/>
+          <w:szCs w:val="24"/>
+          <w:lang w:val="it-IT"/>
+        </w:rPr>
+      </w:pPr>
+      <w:r>
+        <w:rPr>
+          <w:rFonts w:hint="default"/>
+          <w:i w:val="0"/>
+          <w:iCs w:val="0"/>
+          <w:sz w:val="24"/>
+          <w:szCs w:val="24"/>
+          <w:lang w:val="it-IT"/>
+        </w:rPr>
+        <w:br w:type="page"/>
+      </w:r>
+    </w:p>
+    <w:p>
+      <w:pPr>
+        <w:jc w:val="left"/>
+        <w:rPr>
+          <w:rFonts w:hint="default"/>
+          <w:i w:val="0"/>
+          <w:iCs w:val="0"/>
+          <w:sz w:val="24"/>
+          <w:szCs w:val="24"/>
+          <w:lang w:val="it-IT"/>
+        </w:rPr>
+      </w:pPr>
+    </w:p>
+    <w:p>
+      <w:pPr>
+        <w:pStyle w:val="2"/>
+        <w:bidi w:val="0"/>
+        <w:jc w:val="center"/>
+        <w:rPr>
+          <w:rFonts w:hint="default"/>
+          <w:lang w:val="it-IT"/>
+        </w:rPr>
+      </w:pPr>
+      <w:r>
+        <w:rPr>
+          <w:rFonts w:hint="default"/>
+          <w:lang w:val="it-IT"/>
+        </w:rPr>
+        <w:t>Results</w:t>
+      </w:r>
+    </w:p>
+    <w:p>
+      <w:pPr>
+        <w:pStyle w:val="3"/>
+        <w:bidi w:val="0"/>
+        <w:rPr>
+          <w:rFonts w:hint="default"/>
+          <w:lang w:val="it-IT"/>
+        </w:rPr>
+      </w:pPr>
+      <w:r>
+        <w:rPr>
+          <w:rFonts w:hint="default"/>
+          <w:lang w:val="it-IT"/>
+        </w:rPr>
+        <w:t>Before index.html</w:t>
+      </w:r>
+    </w:p>
+    <w:p>
+      <w:pPr>
+        <w:rPr>
+          <w:rFonts w:hint="default"/>
+          <w:lang w:val="it-IT"/>
         </w:rPr>
       </w:pPr>
       <w:bookmarkStart w:id="0" w:name="_GoBack"/>
       <w:bookmarkEnd w:id="0"/>
-    </w:p>
-    <w:p>
-      <w:pPr>
-        <w:rPr>
-          <w:rFonts w:hint="default"/>
-          <w:sz w:val="28"/>
-          <w:szCs w:val="28"/>
-          <w:lang w:val="es-ES"/>
-        </w:rPr>
-      </w:pPr>
     </w:p>
     <w:sectPr>
       <w:headerReference r:id="rId3" w:type="default"/>
@@ -2532,6 +3455,72 @@
     <w:pPr>
       <w:pStyle w:val="6"/>
     </w:pPr>
+    <w:r>
+      <w:rPr>
+        <w:sz w:val="18"/>
+      </w:rPr>
+      <mc:AlternateContent>
+        <mc:Choice Requires="wps">
+          <w:drawing>
+            <wp:anchor distT="0" distB="0" distL="114300" distR="114300" simplePos="0" relativeHeight="251661312" behindDoc="0" locked="0" layoutInCell="1" allowOverlap="1">
+              <wp:simplePos x="0" y="0"/>
+              <wp:positionH relativeFrom="column">
+                <wp:posOffset>-1218565</wp:posOffset>
+              </wp:positionH>
+              <wp:positionV relativeFrom="paragraph">
+                <wp:posOffset>-8255</wp:posOffset>
+              </wp:positionV>
+              <wp:extent cx="7635240" cy="0"/>
+              <wp:effectExtent l="0" t="9525" r="0" b="13335"/>
+              <wp:wrapNone/>
+              <wp:docPr id="4" name="Straight Connector 4"/>
+              <wp:cNvGraphicFramePr/>
+              <a:graphic xmlns:a="http://schemas.openxmlformats.org/drawingml/2006/main">
+                <a:graphicData uri="http://schemas.microsoft.com/office/word/2010/wordprocessingShape">
+                  <wps:wsp>
+                    <wps:cNvCnPr/>
+                    <wps:spPr>
+                      <a:xfrm>
+                        <a:off x="0" y="0"/>
+                        <a:ext cx="7635240" cy="0"/>
+                      </a:xfrm>
+                      <a:prstGeom prst="line">
+                        <a:avLst/>
+                      </a:prstGeom>
+                    </wps:spPr>
+                    <wps:style>
+                      <a:lnRef idx="3">
+                        <a:schemeClr val="accent5"/>
+                      </a:lnRef>
+                      <a:fillRef idx="0">
+                        <a:schemeClr val="accent5"/>
+                      </a:fillRef>
+                      <a:effectRef idx="2">
+                        <a:schemeClr val="accent5"/>
+                      </a:effectRef>
+                      <a:fontRef idx="minor">
+                        <a:schemeClr val="tx1"/>
+                      </a:fontRef>
+                    </wps:style>
+                    <wps:bodyPr/>
+                  </wps:wsp>
+                </a:graphicData>
+              </a:graphic>
+            </wp:anchor>
+          </w:drawing>
+        </mc:Choice>
+        <mc:Fallback>
+          <w:pict>
+            <v:line id="_x0000_s1026" o:spid="_x0000_s1026" o:spt="20" style="position:absolute;left:0pt;margin-left:-95.95pt;margin-top:-0.65pt;height:0pt;width:601.2pt;z-index:251661312;mso-width-relative:page;mso-height-relative:page;" filled="f" stroked="t" coordsize="21600,21600" o:gfxdata="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">
+              <v:fill on="f" focussize="0,0"/>
+              <v:stroke weight="1.5pt" color="#4472C4 [3208]" miterlimit="8" joinstyle="miter"/>
+              <v:imagedata o:title=""/>
+              <o:lock v:ext="edit" aspectratio="f"/>
+            </v:line>
+          </w:pict>
+        </mc:Fallback>
+      </mc:AlternateContent>
+    </w:r>
     <w:r>
       <w:rPr>
         <w:sz w:val="18"/>
@@ -2714,13 +3703,13 @@
             <wp:anchor distT="0" distB="0" distL="114300" distR="114300" simplePos="0" relativeHeight="251658240" behindDoc="0" locked="0" layoutInCell="1" allowOverlap="1">
               <wp:simplePos x="0" y="0"/>
               <wp:positionH relativeFrom="column">
-                <wp:posOffset>-1245235</wp:posOffset>
+                <wp:posOffset>-1229995</wp:posOffset>
               </wp:positionH>
               <wp:positionV relativeFrom="paragraph">
-                <wp:posOffset>485775</wp:posOffset>
+                <wp:posOffset>356235</wp:posOffset>
               </wp:positionV>
               <wp:extent cx="7635240" cy="0"/>
-              <wp:effectExtent l="0" t="0" r="0" b="0"/>
+              <wp:effectExtent l="0" t="55245" r="0" b="66675"/>
               <wp:wrapNone/>
               <wp:docPr id="1" name="Straight Connector 1"/>
               <wp:cNvGraphicFramePr/>
@@ -2736,6 +3725,14 @@
                       <a:prstGeom prst="line">
                         <a:avLst/>
                       </a:prstGeom>
+                      <a:ln w="111125" cmpd="thickThin">
+                        <a:solidFill>
+                          <a:schemeClr val="accent1">
+                            <a:lumMod val="75000"/>
+                          </a:schemeClr>
+                        </a:solidFill>
+                        <a:prstDash val="solid"/>
+                      </a:ln>
                     </wps:spPr>
                     <wps:style>
                       <a:lnRef idx="3">
@@ -2760,75 +3757,9 @@
         </mc:Choice>
         <mc:Fallback>
           <w:pict>
-            <v:line id="_x0000_s1026" o:spid="_x0000_s1026" o:spt="20" style="position:absolute;left:0pt;margin-left:-98.05pt;margin-top:38.25pt;height:0pt;width:601.2pt;z-index:251658240;mso-width-relative:page;mso-height-relative:page;" filled="f" stroked="t" coordsize="21600,21600" o:gfxdata="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">
+            <v:line id="_x0000_s1026" o:spid="_x0000_s1026" o:spt="20" style="position:absolute;left:0pt;margin-left:-96.85pt;margin-top:28.05pt;height:0pt;width:601.2pt;z-index:251658240;mso-width-relative:page;mso-height-relative:page;" filled="f" stroked="t" coordsize="21600,21600" o:gfxdata="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">
               <v:fill on="f" focussize="0,0"/>
-              <v:stroke weight="1.5pt" color="#4472C4 [3208]" miterlimit="8" joinstyle="miter"/>
-              <v:imagedata o:title=""/>
-              <o:lock v:ext="edit" aspectratio="f"/>
-            </v:line>
-          </w:pict>
-        </mc:Fallback>
-      </mc:AlternateContent>
-    </w:r>
-    <w:r>
-      <w:rPr>
-        <w:sz w:val="18"/>
-      </w:rPr>
-      <mc:AlternateContent>
-        <mc:Choice Requires="wps">
-          <w:drawing>
-            <wp:anchor distT="0" distB="0" distL="114300" distR="114300" simplePos="0" relativeHeight="251661312" behindDoc="0" locked="0" layoutInCell="1" allowOverlap="1">
-              <wp:simplePos x="0" y="0"/>
-              <wp:positionH relativeFrom="column">
-                <wp:posOffset>-1218565</wp:posOffset>
-              </wp:positionH>
-              <wp:positionV relativeFrom="paragraph">
-                <wp:posOffset>9599295</wp:posOffset>
-              </wp:positionV>
-              <wp:extent cx="7635240" cy="0"/>
-              <wp:effectExtent l="0" t="9525" r="0" b="13335"/>
-              <wp:wrapNone/>
-              <wp:docPr id="4" name="Straight Connector 4"/>
-              <wp:cNvGraphicFramePr/>
-              <a:graphic xmlns:a="http://schemas.openxmlformats.org/drawingml/2006/main">
-                <a:graphicData uri="http://schemas.microsoft.com/office/word/2010/wordprocessingShape">
-                  <wps:wsp>
-                    <wps:cNvCnPr/>
-                    <wps:spPr>
-                      <a:xfrm>
-                        <a:off x="0" y="0"/>
-                        <a:ext cx="7635240" cy="0"/>
-                      </a:xfrm>
-                      <a:prstGeom prst="line">
-                        <a:avLst/>
-                      </a:prstGeom>
-                    </wps:spPr>
-                    <wps:style>
-                      <a:lnRef idx="3">
-                        <a:schemeClr val="accent5"/>
-                      </a:lnRef>
-                      <a:fillRef idx="0">
-                        <a:schemeClr val="accent5"/>
-                      </a:fillRef>
-                      <a:effectRef idx="2">
-                        <a:schemeClr val="accent5"/>
-                      </a:effectRef>
-                      <a:fontRef idx="minor">
-                        <a:schemeClr val="tx1"/>
-                      </a:fontRef>
-                    </wps:style>
-                    <wps:bodyPr/>
-                  </wps:wsp>
-                </a:graphicData>
-              </a:graphic>
-            </wp:anchor>
-          </w:drawing>
-        </mc:Choice>
-        <mc:Fallback>
-          <w:pict>
-            <v:line id="_x0000_s1026" o:spid="_x0000_s1026" o:spt="20" style="position:absolute;left:0pt;margin-left:-95.95pt;margin-top:755.85pt;height:0pt;width:601.2pt;z-index:251661312;mso-width-relative:page;mso-height-relative:page;" filled="f" stroked="t" coordsize="21600,21600" o:gfxdata="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">
-              <v:fill on="f" focussize="0,0"/>
-              <v:stroke weight="1.5pt" color="#4472C4 [3208]" miterlimit="8" joinstyle="miter"/>
+              <v:stroke weight="8.75pt" color="#2E75B6 [2404]" linestyle="thickThin" miterlimit="8" joinstyle="miter"/>
               <v:imagedata o:title=""/>
               <o:lock v:ext="edit" aspectratio="f"/>
             </v:line>
@@ -2901,6 +3832,29 @@
           </w:pict>
         </mc:Fallback>
       </mc:AlternateContent>
+    </w:r>
+    <w:r>
+      <w:rPr>
+        <w:rFonts w:hint="default"/>
+        <w:lang w:val="it-IT"/>
+      </w:rPr>
+      <w:t>SEO</w:t>
+    </w:r>
+  </w:p>
+  <w:p>
+    <w:pPr>
+      <w:pStyle w:val="7"/>
+      <w:rPr>
+        <w:rFonts w:hint="default"/>
+        <w:lang w:val="it-IT"/>
+      </w:rPr>
+    </w:pPr>
+    <w:r>
+      <w:rPr>
+        <w:rFonts w:hint="default"/>
+        <w:lang w:val="it-IT"/>
+      </w:rPr>
+      <w:t>RECOMMENDATIONS</w:t>
     </w:r>
   </w:p>
 </w:hdr>
@@ -3260,7 +4214,7 @@
     <w:semiHidden/>
     <w:uiPriority w:val="0"/>
   </w:style>
-  <w:style w:type="table" w:default="1" w:styleId="11">
+  <w:style w:type="table" w:default="1" w:styleId="12">
     <w:name w:val="Normal Table"/>
     <w:semiHidden/>
     <w:uiPriority w:val="0"/>
@@ -3341,6 +4295,15 @@
     </w:rPr>
   </w:style>
   <w:style w:type="character" w:styleId="10">
+    <w:name w:val="FollowedHyperlink"/>
+    <w:basedOn w:val="9"/>
+    <w:uiPriority w:val="0"/>
+    <w:rPr>
+      <w:color w:val="800080"/>
+      <w:u w:val="single"/>
+    </w:rPr>
+  </w:style>
+  <w:style w:type="character" w:styleId="11">
     <w:name w:val="Hyperlink"/>
     <w:basedOn w:val="9"/>
     <w:qFormat/>

</xml_diff>